<commit_message>
some changes in code and doc
</commit_message>
<xml_diff>
--- a/Phase1/MIR_Phase1_Group1.docx
+++ b/Phase1/MIR_Phase1_Group1.docx
@@ -821,6 +821,7 @@
                 <w:webHidden/>
                 <w:sz w:val="26"/>
                 <w:szCs w:val="26"/>
+                <w:rtl/>
               </w:rPr>
               <w:t>3</w:t>
             </w:r>
@@ -924,6 +925,7 @@
                 <w:webHidden/>
                 <w:sz w:val="26"/>
                 <w:szCs w:val="26"/>
+                <w:rtl/>
               </w:rPr>
               <w:t>3</w:t>
             </w:r>
@@ -1026,6 +1028,7 @@
                 <w:webHidden/>
                 <w:sz w:val="26"/>
                 <w:szCs w:val="26"/>
+                <w:rtl/>
               </w:rPr>
               <w:t>3</w:t>
             </w:r>
@@ -1128,6 +1131,7 @@
                 <w:webHidden/>
                 <w:sz w:val="26"/>
                 <w:szCs w:val="26"/>
+                <w:rtl/>
               </w:rPr>
               <w:t>4</w:t>
             </w:r>
@@ -1230,6 +1234,7 @@
                 <w:webHidden/>
                 <w:sz w:val="26"/>
                 <w:szCs w:val="26"/>
+                <w:rtl/>
               </w:rPr>
               <w:t>5</w:t>
             </w:r>
@@ -1353,6 +1358,7 @@
                 <w:webHidden/>
                 <w:sz w:val="26"/>
                 <w:szCs w:val="26"/>
+                <w:rtl/>
               </w:rPr>
               <w:t>6</w:t>
             </w:r>
@@ -1466,6 +1472,7 @@
                 <w:webHidden/>
                 <w:sz w:val="26"/>
                 <w:szCs w:val="26"/>
+                <w:rtl/>
               </w:rPr>
               <w:t>6</w:t>
             </w:r>
@@ -1579,6 +1586,7 @@
                 <w:webHidden/>
                 <w:sz w:val="26"/>
                 <w:szCs w:val="26"/>
+                <w:rtl/>
               </w:rPr>
               <w:t>6</w:t>
             </w:r>
@@ -1681,6 +1689,7 @@
                 <w:webHidden/>
                 <w:sz w:val="26"/>
                 <w:szCs w:val="26"/>
+                <w:rtl/>
               </w:rPr>
               <w:t>6</w:t>
             </w:r>
@@ -1783,6 +1792,7 @@
                 <w:webHidden/>
                 <w:sz w:val="26"/>
                 <w:szCs w:val="26"/>
+                <w:rtl/>
               </w:rPr>
               <w:t>7</w:t>
             </w:r>
@@ -1906,6 +1916,7 @@
                 <w:webHidden/>
                 <w:sz w:val="26"/>
                 <w:szCs w:val="26"/>
+                <w:rtl/>
               </w:rPr>
               <w:t>8</w:t>
             </w:r>
@@ -2019,6 +2030,7 @@
                 <w:webHidden/>
                 <w:sz w:val="26"/>
                 <w:szCs w:val="26"/>
+                <w:rtl/>
               </w:rPr>
               <w:t>8</w:t>
             </w:r>
@@ -2132,6 +2144,7 @@
                 <w:webHidden/>
                 <w:sz w:val="26"/>
                 <w:szCs w:val="26"/>
+                <w:rtl/>
               </w:rPr>
               <w:t>8</w:t>
             </w:r>
@@ -2234,6 +2247,7 @@
                 <w:webHidden/>
                 <w:sz w:val="26"/>
                 <w:szCs w:val="26"/>
+                <w:rtl/>
               </w:rPr>
               <w:t>8</w:t>
             </w:r>
@@ -2357,6 +2371,7 @@
                 <w:webHidden/>
                 <w:sz w:val="26"/>
                 <w:szCs w:val="26"/>
+                <w:rtl/>
               </w:rPr>
               <w:t>8</w:t>
             </w:r>
@@ -2485,6 +2500,7 @@
                 <w:webHidden/>
                 <w:sz w:val="26"/>
                 <w:szCs w:val="26"/>
+                <w:rtl/>
               </w:rPr>
               <w:t>8</w:t>
             </w:r>
@@ -2587,6 +2603,7 @@
                 <w:webHidden/>
                 <w:sz w:val="26"/>
                 <w:szCs w:val="26"/>
+                <w:rtl/>
               </w:rPr>
               <w:t>8</w:t>
             </w:r>
@@ -2689,6 +2706,7 @@
                 <w:webHidden/>
                 <w:sz w:val="26"/>
                 <w:szCs w:val="26"/>
+                <w:rtl/>
               </w:rPr>
               <w:t>8</w:t>
             </w:r>
@@ -2815,6 +2833,7 @@
                 <w:webHidden/>
                 <w:sz w:val="26"/>
                 <w:szCs w:val="26"/>
+                <w:rtl/>
               </w:rPr>
               <w:t>9</w:t>
             </w:r>
@@ -2941,6 +2960,7 @@
                 <w:webHidden/>
                 <w:sz w:val="26"/>
                 <w:szCs w:val="26"/>
+                <w:rtl/>
               </w:rPr>
               <w:t>9</w:t>
             </w:r>
@@ -3067,6 +3087,7 @@
                 <w:webHidden/>
                 <w:sz w:val="26"/>
                 <w:szCs w:val="26"/>
+                <w:rtl/>
               </w:rPr>
               <w:t>9</w:t>
             </w:r>
@@ -3193,6 +3214,7 @@
                 <w:webHidden/>
                 <w:sz w:val="26"/>
                 <w:szCs w:val="26"/>
+                <w:rtl/>
               </w:rPr>
               <w:t>9</w:t>
             </w:r>
@@ -3295,6 +3317,7 @@
                 <w:webHidden/>
                 <w:sz w:val="26"/>
                 <w:szCs w:val="26"/>
+                <w:rtl/>
               </w:rPr>
               <w:t>9</w:t>
             </w:r>
@@ -3397,6 +3420,7 @@
                 <w:webHidden/>
                 <w:sz w:val="26"/>
                 <w:szCs w:val="26"/>
+                <w:rtl/>
               </w:rPr>
               <w:t>9</w:t>
             </w:r>
@@ -3499,6 +3523,7 @@
                 <w:webHidden/>
                 <w:sz w:val="26"/>
                 <w:szCs w:val="26"/>
+                <w:rtl/>
               </w:rPr>
               <w:t>10</w:t>
             </w:r>
@@ -3622,6 +3647,7 @@
                 <w:webHidden/>
                 <w:sz w:val="26"/>
                 <w:szCs w:val="26"/>
+                <w:rtl/>
               </w:rPr>
               <w:t>10</w:t>
             </w:r>
@@ -3931,8 +3957,6 @@
           <w:rtl/>
         </w:rPr>
       </w:pPr>
-      <w:bookmarkStart w:id="0" w:name="_GoBack"/>
-      <w:bookmarkEnd w:id="0"/>
     </w:p>
     <w:p>
       <w:pPr>
@@ -3942,8 +3966,8 @@
           <w:rtl/>
         </w:rPr>
       </w:pPr>
-      <w:bookmarkStart w:id="1" w:name="_Toc54662264"/>
-      <w:bookmarkStart w:id="2" w:name="_Toc54662544"/>
+      <w:bookmarkStart w:id="0" w:name="_Toc54662264"/>
+      <w:bookmarkStart w:id="1" w:name="_Toc54662544"/>
       <w:r>
         <w:rPr>
           <w:rFonts w:hint="cs"/>
@@ -3952,7 +3976,7 @@
         <w:lastRenderedPageBreak/>
         <w:t xml:space="preserve"> </w:t>
       </w:r>
-      <w:bookmarkStart w:id="3" w:name="_Toc56047330"/>
+      <w:bookmarkStart w:id="2" w:name="_Toc56047330"/>
       <w:r>
         <w:rPr>
           <w:rFonts w:hint="cs"/>
@@ -3960,9 +3984,9 @@
         </w:rPr>
         <w:t>پیش‌پردازش اولیه</w:t>
       </w:r>
+      <w:bookmarkEnd w:id="0"/>
       <w:bookmarkEnd w:id="1"/>
       <w:bookmarkEnd w:id="2"/>
-      <w:bookmarkEnd w:id="3"/>
     </w:p>
     <w:p>
       <w:pPr>
@@ -4188,6 +4212,14 @@
     </w:p>
     <w:p>
       <w:pPr>
+        <w:pStyle w:val="DocStyle"/>
+        <w:rPr>
+          <w:rtl/>
+        </w:rPr>
+      </w:pPr>
+    </w:p>
+    <w:p>
+      <w:pPr>
         <w:pStyle w:val="Heading2"/>
         <w:bidi/>
         <w:rPr>
@@ -4195,9 +4227,9 @@
           <w:lang w:bidi="fa-IR"/>
         </w:rPr>
       </w:pPr>
-      <w:bookmarkStart w:id="4" w:name="_Toc54662265"/>
-      <w:bookmarkStart w:id="5" w:name="_Toc54662545"/>
-      <w:bookmarkStart w:id="6" w:name="_Toc56047331"/>
+      <w:bookmarkStart w:id="3" w:name="_Toc54662265"/>
+      <w:bookmarkStart w:id="4" w:name="_Toc54662545"/>
+      <w:bookmarkStart w:id="5" w:name="_Toc56047331"/>
       <w:r>
         <w:rPr>
           <w:rFonts w:hint="cs"/>
@@ -4206,9 +4238,9 @@
         </w:rPr>
         <w:t>پیش‌پردازش مستندات انگلیسی</w:t>
       </w:r>
+      <w:bookmarkEnd w:id="3"/>
       <w:bookmarkEnd w:id="4"/>
       <w:bookmarkEnd w:id="5"/>
-      <w:bookmarkEnd w:id="6"/>
     </w:p>
     <w:p>
       <w:pPr>
@@ -4314,7 +4346,70 @@
           <w:rFonts w:hint="cs"/>
           <w:rtl/>
         </w:rPr>
-        <w:t xml:space="preserve">. پس از یافتن ایست‌واژه‌ها (اینجا)، با استفاده از </w:t>
+        <w:t>. پس از یافتن ایست‌واژه‌ها (</w:t>
+      </w:r>
+      <w:r>
+        <w:rPr>
+          <w:rtl/>
+        </w:rPr>
+        <w:fldChar w:fldCharType="begin"/>
+      </w:r>
+      <w:r>
+        <w:rPr>
+          <w:rtl/>
+        </w:rPr>
+        <w:instrText xml:space="preserve"> </w:instrText>
+      </w:r>
+      <w:r>
+        <w:instrText xml:space="preserve">HYPERLINK </w:instrText>
+      </w:r>
+      <w:r>
+        <w:rPr>
+          <w:rtl/>
+        </w:rPr>
+        <w:instrText xml:space="preserve"> \</w:instrText>
+      </w:r>
+      <w:r>
+        <w:instrText xml:space="preserve">l </w:instrText>
+      </w:r>
+      <w:r>
+        <w:rPr>
+          <w:rtl/>
+        </w:rPr>
+        <w:instrText xml:space="preserve">"_کلمات_پرتکرار_مستندات" </w:instrText>
+      </w:r>
+      <w:r>
+        <w:rPr>
+          <w:rtl/>
+        </w:rPr>
+      </w:r>
+      <w:r>
+        <w:rPr>
+          <w:rtl/>
+        </w:rPr>
+        <w:fldChar w:fldCharType="separate"/>
+      </w:r>
+      <w:r>
+        <w:rPr>
+          <w:rStyle w:val="Hyperlink"/>
+          <w:rFonts w:hint="cs"/>
+          <w:u w:val="none"/>
+          <w:rtl/>
+        </w:rPr>
+        <w:t>اینجا</w:t>
+      </w:r>
+      <w:r>
+        <w:rPr>
+          <w:rtl/>
+        </w:rPr>
+        <w:fldChar w:fldCharType="end"/>
+      </w:r>
+      <w:r>
+        <w:rPr>
+          <w:rFonts w:hint="cs"/>
+          <w:rtl/>
+        </w:rPr>
+        <w:t xml:space="preserve">)، با استفاده از </w:t>
       </w:r>
       <w:proofErr w:type="spellStart"/>
       <w:r>
@@ -4345,19 +4440,22 @@
           <w:rtl/>
         </w:rPr>
       </w:pPr>
-      <w:bookmarkStart w:id="7" w:name="_Toc54662266"/>
-      <w:bookmarkStart w:id="8" w:name="_Toc54662546"/>
-      <w:bookmarkStart w:id="9" w:name="_Toc56047332"/>
-      <w:r>
-        <w:rPr>
-          <w:rFonts w:hint="cs"/>
-          <w:rtl/>
-        </w:rPr>
+      <w:bookmarkStart w:id="6" w:name="_Toc54662266"/>
+      <w:bookmarkStart w:id="7" w:name="_Toc54662546"/>
+      <w:bookmarkStart w:id="8" w:name="_Toc56047332"/>
+      <w:bookmarkStart w:id="9" w:name="_کلمات_پرتکرار_مستندات"/>
+      <w:bookmarkEnd w:id="9"/>
+      <w:r>
+        <w:rPr>
+          <w:rFonts w:hint="cs"/>
+          <w:rtl/>
+        </w:rPr>
+        <w:lastRenderedPageBreak/>
         <w:t>کلمات پرتکرار مستندات انگلیسی</w:t>
       </w:r>
+      <w:bookmarkEnd w:id="6"/>
       <w:bookmarkEnd w:id="7"/>
       <w:bookmarkEnd w:id="8"/>
-      <w:bookmarkEnd w:id="9"/>
     </w:p>
     <w:p>
       <w:pPr>
@@ -4400,15 +4498,7 @@
           <w:rFonts w:hint="cs"/>
           <w:rtl/>
         </w:rPr>
-        <w:t xml:space="preserve">، توکن‌ها را بر اساس تکرار آنها و به صورت نزولی </w:t>
-      </w:r>
-      <w:r>
-        <w:rPr>
-          <w:rFonts w:hint="cs"/>
-          <w:rtl/>
-        </w:rPr>
-        <w:lastRenderedPageBreak/>
-        <w:t xml:space="preserve">مرتب می‌کند. در نهایت هم ترم‌های مجموعه مستندات و ایست‌واژه‌ها را باز می‌گرداند. در بخش انگلیسی با امتحان کردن مقادیر مختلف به عنوان سایز مجموعه‌ی ایست‌واژه، به عدد 40 رسیدیم که تعداد توکن‌ها را از 144828 به 93694 عدد کاهش می‌داد. این آرایه به ترتیب </w:t>
+        <w:t xml:space="preserve">، توکن‌ها را بر اساس تکرار آنها و به صورت نزولی مرتب می‌کند. در نهایت هم ترم‌های مجموعه مستندات و ایست‌واژه‌ها را باز می‌گرداند. در بخش انگلیسی با امتحان کردن مقادیر مختلف به عنوان سایز مجموعه‌ی ایست‌واژه، به عدد 40 رسیدیم که تعداد توکن‌ها را از 144828 به 93694 عدد کاهش می‌داد. این آرایه به ترتیب </w:t>
       </w:r>
       <w:r>
         <w:rPr>
@@ -4543,6 +4633,7 @@
           <w:rFonts w:hint="cs"/>
           <w:rtl/>
         </w:rPr>
+        <w:lastRenderedPageBreak/>
         <w:t>پیش‌پردازش مستندات فارسی</w:t>
       </w:r>
       <w:bookmarkEnd w:id="10"/>
@@ -4558,10 +4649,643 @@
       </w:pPr>
       <w:r>
         <w:rPr>
-          <w:rFonts w:hint="cs"/>
-          <w:rtl/>
-        </w:rPr>
-        <w:t>متن</w:t>
+          <w:rtl/>
+        </w:rPr>
+        <w:t xml:space="preserve">تابع </w:t>
+      </w:r>
+      <w:proofErr w:type="spellStart"/>
+      <w:r>
+        <w:t>prepare_persian</w:t>
+      </w:r>
+      <w:proofErr w:type="spellEnd"/>
+      <w:r>
+        <w:rPr>
+          <w:rtl/>
+        </w:rPr>
+        <w:t xml:space="preserve"> برای پیاده</w:t>
+      </w:r>
+      <w:r>
+        <w:rPr>
+          <w:rFonts w:hint="cs"/>
+          <w:rtl/>
+        </w:rPr>
+        <w:t>‌</w:t>
+      </w:r>
+      <w:r>
+        <w:rPr>
+          <w:rtl/>
+        </w:rPr>
+        <w:t>سازی این قسمت طراحی شده است</w:t>
+      </w:r>
+      <w:r>
+        <w:rPr>
+          <w:rtl/>
+        </w:rPr>
+        <w:t>، ابتدا یک لیست از حر</w:t>
+      </w:r>
+      <w:r>
+        <w:rPr>
+          <w:rtl/>
+        </w:rPr>
+        <w:t>وف اضافه و علائم نگارشی و عملگر</w:t>
+      </w:r>
+      <w:r>
+        <w:rPr>
+          <w:rtl/>
+        </w:rPr>
+        <w:t xml:space="preserve">ها و اعداد را انتخاب می کنیم و هر قسمت از مستند را </w:t>
+      </w:r>
+      <w:r>
+        <w:rPr>
+          <w:rtl/>
+        </w:rPr>
+        <w:t>به طور جداگانه پردازش می</w:t>
+      </w:r>
+      <w:r>
+        <w:rPr>
+          <w:rFonts w:hint="cs"/>
+          <w:rtl/>
+        </w:rPr>
+        <w:t>‌</w:t>
+      </w:r>
+      <w:r>
+        <w:rPr>
+          <w:rtl/>
+        </w:rPr>
+        <w:t>کنیم</w:t>
+      </w:r>
+      <w:r>
+        <w:rPr>
+          <w:rFonts w:hint="cs"/>
+          <w:rtl/>
+        </w:rPr>
+        <w:t>،</w:t>
+      </w:r>
+      <w:r>
+        <w:rPr>
+          <w:rtl/>
+        </w:rPr>
+        <w:t xml:space="preserve"> بدین صورت که در هر بخش </w:t>
+      </w:r>
+      <w:r>
+        <w:rPr>
+          <w:rFonts w:hint="cs"/>
+          <w:rtl/>
+        </w:rPr>
+        <w:t>به‌</w:t>
+      </w:r>
+      <w:r>
+        <w:rPr>
+          <w:rtl/>
+        </w:rPr>
+        <w:t xml:space="preserve">جای اعضای لیست یک " " ( کاراکتر </w:t>
+      </w:r>
+      <w:r>
+        <w:t>space</w:t>
+      </w:r>
+      <w:r>
+        <w:rPr>
+          <w:rtl/>
+        </w:rPr>
+        <w:t xml:space="preserve"> ) قرار می</w:t>
+      </w:r>
+      <w:r>
+        <w:rPr>
+          <w:rFonts w:hint="cs"/>
+          <w:rtl/>
+        </w:rPr>
+        <w:t>‌</w:t>
+      </w:r>
+      <w:r>
+        <w:rPr>
+          <w:rtl/>
+        </w:rPr>
+        <w:t>دهیم</w:t>
+      </w:r>
+      <w:r>
+        <w:rPr>
+          <w:rFonts w:hint="cs"/>
+          <w:rtl/>
+        </w:rPr>
+        <w:t xml:space="preserve">. همچنین هر رشته‌ای از کلمات را که بین دو آکلاد ({ }) وجود دارد را نیز حذف می‌کنیم. </w:t>
+      </w:r>
+      <w:r>
+        <w:rPr>
+          <w:rtl/>
+        </w:rPr>
+        <w:t>سپس با استفاده از کتابخانه</w:t>
+      </w:r>
+      <w:r>
+        <w:rPr>
+          <w:rFonts w:hint="cs"/>
+          <w:rtl/>
+        </w:rPr>
+        <w:t>‌ی</w:t>
+      </w:r>
+      <w:r>
+        <w:rPr>
+          <w:rtl/>
+        </w:rPr>
+        <w:t xml:space="preserve"> هضم</w:t>
+      </w:r>
+      <w:r>
+        <w:rPr>
+          <w:rFonts w:hint="cs"/>
+          <w:rtl/>
+        </w:rPr>
+        <w:t xml:space="preserve"> (</w:t>
+      </w:r>
+      <w:proofErr w:type="spellStart"/>
+      <w:r>
+        <w:t>hazm</w:t>
+      </w:r>
+      <w:proofErr w:type="spellEnd"/>
+      <w:r>
+        <w:rPr>
+          <w:rFonts w:hint="cs"/>
+          <w:rtl/>
+        </w:rPr>
+        <w:t>)</w:t>
+      </w:r>
+      <w:r>
+        <w:rPr>
+          <w:rtl/>
+        </w:rPr>
+        <w:t xml:space="preserve"> کلمات را در هر بخش </w:t>
+      </w:r>
+      <w:r>
+        <w:t>normalize</w:t>
+      </w:r>
+      <w:r>
+        <w:rPr>
+          <w:rFonts w:hint="cs"/>
+          <w:rtl/>
+        </w:rPr>
+        <w:t xml:space="preserve"> و </w:t>
+      </w:r>
+      <w:r>
+        <w:t>tokenize</w:t>
+      </w:r>
+      <w:r>
+        <w:rPr>
+          <w:rtl/>
+        </w:rPr>
+        <w:t xml:space="preserve"> </w:t>
+      </w:r>
+      <w:r>
+        <w:rPr>
+          <w:rFonts w:hint="cs"/>
+          <w:rtl/>
+        </w:rPr>
+        <w:t>می‌کنیم</w:t>
+      </w:r>
+      <w:r>
+        <w:rPr>
+          <w:rtl/>
+        </w:rPr>
+        <w:t xml:space="preserve"> ، پس از آن در هر کلمه</w:t>
+      </w:r>
+      <w:r>
+        <w:rPr>
+          <w:rFonts w:hint="cs"/>
+          <w:rtl/>
+        </w:rPr>
+        <w:t>‌</w:t>
+      </w:r>
+      <w:r>
+        <w:rPr>
+          <w:rtl/>
+        </w:rPr>
+        <w:t>ای که نیم</w:t>
+      </w:r>
+      <w:r>
+        <w:rPr>
+          <w:rFonts w:hint="cs"/>
+          <w:rtl/>
+        </w:rPr>
+        <w:t>‌</w:t>
+      </w:r>
+      <w:r>
+        <w:rPr>
+          <w:rtl/>
+        </w:rPr>
+        <w:t>فاصله در آن وجود داش</w:t>
+      </w:r>
+      <w:r>
+        <w:rPr>
+          <w:rFonts w:hint="cs"/>
+          <w:rtl/>
+        </w:rPr>
+        <w:t>ت</w:t>
+      </w:r>
+      <w:r>
+        <w:rPr>
+          <w:rtl/>
+        </w:rPr>
+        <w:t>، نیم</w:t>
+      </w:r>
+      <w:r>
+        <w:rPr>
+          <w:rFonts w:hint="cs"/>
+          <w:rtl/>
+        </w:rPr>
+        <w:t>‌</w:t>
+      </w:r>
+      <w:r>
+        <w:rPr>
+          <w:rtl/>
+        </w:rPr>
+        <w:t>فاصله</w:t>
+      </w:r>
+      <w:r>
+        <w:rPr>
+          <w:rFonts w:hint="cs"/>
+          <w:rtl/>
+        </w:rPr>
+        <w:t xml:space="preserve"> (و هر کاراکتر اضافی دیگر)</w:t>
+      </w:r>
+      <w:r>
+        <w:rPr>
+          <w:rtl/>
+        </w:rPr>
+        <w:t xml:space="preserve"> را حذف </w:t>
+      </w:r>
+      <w:r>
+        <w:rPr>
+          <w:rFonts w:hint="cs"/>
+          <w:rtl/>
+        </w:rPr>
+        <w:t>می‌کنیم</w:t>
+      </w:r>
+      <w:r>
+        <w:rPr>
+          <w:rtl/>
+        </w:rPr>
+        <w:t xml:space="preserve"> و دو قسمت کلمه را به هم </w:t>
+      </w:r>
+      <w:r>
+        <w:rPr>
+          <w:rFonts w:hint="cs"/>
+          <w:rtl/>
+        </w:rPr>
+        <w:t>می‌چسبانیم</w:t>
+      </w:r>
+      <w:r>
+        <w:rPr>
+          <w:rtl/>
+        </w:rPr>
+        <w:t xml:space="preserve">: </w:t>
+      </w:r>
+    </w:p>
+    <w:p>
+      <w:pPr>
+        <w:pStyle w:val="DocStyle"/>
+      </w:pPr>
+      <w:r>
+        <w:rPr>
+          <w:rtl/>
+        </w:rPr>
+        <w:t>می</w:t>
+      </w:r>
+      <w:r>
+        <w:rPr>
+          <w:rFonts w:hint="cs"/>
+          <w:rtl/>
+        </w:rPr>
+        <w:t>‌</w:t>
+      </w:r>
+      <w:r>
+        <w:rPr>
+          <w:rtl/>
+        </w:rPr>
+        <w:t>شود</w:t>
+      </w:r>
+      <m:oMath>
+        <m:r>
+          <m:rPr>
+            <m:sty m:val="p"/>
+          </m:rPr>
+          <w:rPr>
+            <w:rFonts w:ascii="Cambria Math" w:hAnsi="Cambria Math" w:cs="Times New Roman" w:hint="cs"/>
+            <w:rtl/>
+          </w:rPr>
+          <m:t>←</m:t>
+        </m:r>
+      </m:oMath>
+      <w:r>
+        <w:rPr>
+          <w:rtl/>
+        </w:rPr>
+        <w:t xml:space="preserve"> میشود</w:t>
+      </w:r>
+    </w:p>
+    <w:p>
+      <w:pPr>
+        <w:pStyle w:val="DocStyle"/>
+        <w:rPr>
+          <w:rtl/>
+        </w:rPr>
+      </w:pPr>
+      <w:r>
+        <w:rPr>
+          <w:rtl/>
+        </w:rPr>
+        <w:t xml:space="preserve">در نهایت با استفاده از </w:t>
+      </w:r>
+      <w:r>
+        <w:t>stemmer</w:t>
+      </w:r>
+      <w:r>
+        <w:rPr>
+          <w:rtl/>
+        </w:rPr>
+        <w:t xml:space="preserve"> که در کتابخانه هضم موجود بود کلماتی که انتهای آنها " </w:t>
+      </w:r>
+      <w:r>
+        <w:rPr>
+          <w:rFonts w:hint="cs"/>
+          <w:rtl/>
+        </w:rPr>
+        <w:t>ان</w:t>
+      </w:r>
+      <w:r>
+        <w:rPr>
+          <w:rtl/>
+        </w:rPr>
+        <w:t xml:space="preserve"> - </w:t>
+      </w:r>
+      <w:r>
+        <w:rPr>
+          <w:rFonts w:hint="cs"/>
+          <w:rtl/>
+        </w:rPr>
+        <w:t>ات</w:t>
+      </w:r>
+      <w:r>
+        <w:rPr>
+          <w:rtl/>
+        </w:rPr>
+        <w:t xml:space="preserve"> - </w:t>
+      </w:r>
+      <w:r>
+        <w:rPr>
+          <w:rFonts w:hint="cs"/>
+          <w:rtl/>
+        </w:rPr>
+        <w:t>ترین</w:t>
+      </w:r>
+      <w:r>
+        <w:rPr>
+          <w:rtl/>
+        </w:rPr>
+        <w:t xml:space="preserve"> - </w:t>
+      </w:r>
+      <w:r>
+        <w:rPr>
+          <w:rFonts w:hint="cs"/>
+          <w:rtl/>
+        </w:rPr>
+        <w:t>تر</w:t>
+      </w:r>
+      <w:r>
+        <w:rPr>
+          <w:rtl/>
+        </w:rPr>
+        <w:t xml:space="preserve"> - </w:t>
+      </w:r>
+      <w:r>
+        <w:rPr>
+          <w:rFonts w:hint="cs"/>
+          <w:rtl/>
+        </w:rPr>
+        <w:t>یی</w:t>
+      </w:r>
+      <w:r>
+        <w:rPr>
+          <w:rtl/>
+        </w:rPr>
+        <w:t xml:space="preserve"> - </w:t>
+      </w:r>
+      <w:r>
+        <w:rPr>
+          <w:rFonts w:hint="cs"/>
+          <w:rtl/>
+        </w:rPr>
+        <w:t>ها</w:t>
+      </w:r>
+      <w:r>
+        <w:rPr>
+          <w:rtl/>
+        </w:rPr>
+        <w:t xml:space="preserve"> - </w:t>
+      </w:r>
+      <w:r>
+        <w:rPr>
+          <w:rFonts w:hint="cs"/>
+          <w:rtl/>
+        </w:rPr>
+        <w:t>ا</w:t>
+      </w:r>
+      <w:r>
+        <w:rPr>
+          <w:rtl/>
+        </w:rPr>
+        <w:t xml:space="preserve"> </w:t>
+      </w:r>
+      <w:r>
+        <w:rPr>
+          <w:rFonts w:hint="cs"/>
+          <w:rtl/>
+        </w:rPr>
+        <w:t>و</w:t>
+      </w:r>
+      <w:r>
+        <w:rPr>
+          <w:rtl/>
+        </w:rPr>
+        <w:t xml:space="preserve"> </w:t>
+      </w:r>
+      <w:r>
+        <w:rPr>
+          <w:rFonts w:cs="Times New Roman" w:hint="cs"/>
+          <w:rtl/>
+        </w:rPr>
+        <w:t>…</w:t>
+      </w:r>
+      <w:r>
+        <w:rPr>
+          <w:rtl/>
+        </w:rPr>
+        <w:t xml:space="preserve"> " </w:t>
+      </w:r>
+      <w:r>
+        <w:rPr>
+          <w:rFonts w:hint="cs"/>
+          <w:rtl/>
+        </w:rPr>
+        <w:t>بودند</w:t>
+      </w:r>
+      <w:r>
+        <w:rPr>
+          <w:rtl/>
+        </w:rPr>
+        <w:t xml:space="preserve"> </w:t>
+      </w:r>
+      <w:r>
+        <w:rPr>
+          <w:rFonts w:hint="cs"/>
+          <w:rtl/>
+        </w:rPr>
+        <w:t>را</w:t>
+      </w:r>
+      <w:r>
+        <w:rPr>
+          <w:rtl/>
+        </w:rPr>
+        <w:t xml:space="preserve"> </w:t>
+      </w:r>
+      <w:r>
+        <w:rPr>
+          <w:rFonts w:hint="cs"/>
+          <w:rtl/>
+        </w:rPr>
+        <w:t>کوتاه</w:t>
+      </w:r>
+      <w:r>
+        <w:rPr>
+          <w:rtl/>
+        </w:rPr>
+        <w:t xml:space="preserve"> </w:t>
+      </w:r>
+      <w:r>
+        <w:rPr>
+          <w:rFonts w:hint="cs"/>
+          <w:rtl/>
+        </w:rPr>
+        <w:t>می‌کنیم</w:t>
+      </w:r>
+      <w:r>
+        <w:rPr>
+          <w:rtl/>
+        </w:rPr>
+        <w:t xml:space="preserve">: </w:t>
+      </w:r>
+    </w:p>
+    <w:p>
+      <w:pPr>
+        <w:pStyle w:val="DocStyle"/>
+      </w:pPr>
+      <w:r>
+        <w:rPr>
+          <w:rFonts w:hint="cs"/>
+          <w:rtl/>
+        </w:rPr>
+        <w:t>کتابهایشان</w:t>
+      </w:r>
+      <w:r>
+        <w:rPr>
+          <w:rtl/>
+        </w:rPr>
+        <w:t xml:space="preserve"> -&gt; </w:t>
+      </w:r>
+      <w:r>
+        <w:rPr>
+          <w:rFonts w:hint="cs"/>
+          <w:rtl/>
+        </w:rPr>
+        <w:t>ک</w:t>
+      </w:r>
+      <w:r>
+        <w:rPr>
+          <w:rtl/>
+        </w:rPr>
+        <w:t>تاب</w:t>
+      </w:r>
+    </w:p>
+    <w:p>
+      <w:pPr>
+        <w:pStyle w:val="DocStyle"/>
+        <w:rPr>
+          <w:rFonts w:hint="cs"/>
+          <w:rtl/>
+        </w:rPr>
+      </w:pPr>
+      <w:r>
+        <w:rPr>
+          <w:rFonts w:hint="cs"/>
+          <w:rtl/>
+        </w:rPr>
+        <w:t xml:space="preserve">در نهایت هم پس از </w:t>
+      </w:r>
+      <w:r>
+        <w:rPr>
+          <w:rtl/>
+        </w:rPr>
+        <w:fldChar w:fldCharType="begin"/>
+      </w:r>
+      <w:r>
+        <w:rPr>
+          <w:rtl/>
+        </w:rPr>
+        <w:instrText xml:space="preserve"> </w:instrText>
+      </w:r>
+      <w:r>
+        <w:instrText xml:space="preserve">HYPERLINK </w:instrText>
+      </w:r>
+      <w:r>
+        <w:rPr>
+          <w:rtl/>
+        </w:rPr>
+        <w:instrText xml:space="preserve"> \</w:instrText>
+      </w:r>
+      <w:r>
+        <w:instrText xml:space="preserve">l </w:instrText>
+      </w:r>
+      <w:r>
+        <w:rPr>
+          <w:rtl/>
+        </w:rPr>
+        <w:instrText xml:space="preserve">"_کلمات_پرتکرار_مستندات_1" </w:instrText>
+      </w:r>
+      <w:r>
+        <w:rPr>
+          <w:rtl/>
+        </w:rPr>
+      </w:r>
+      <w:r>
+        <w:rPr>
+          <w:rtl/>
+        </w:rPr>
+        <w:fldChar w:fldCharType="separate"/>
+      </w:r>
+      <w:r>
+        <w:rPr>
+          <w:rStyle w:val="Hyperlink"/>
+          <w:rFonts w:hint="cs"/>
+          <w:u w:val="none"/>
+          <w:rtl/>
+        </w:rPr>
+        <w:t>پیدا کردن ایست‌واژه‌ها</w:t>
+      </w:r>
+      <w:r>
+        <w:rPr>
+          <w:rtl/>
+        </w:rPr>
+        <w:fldChar w:fldCharType="end"/>
+      </w:r>
+      <w:r>
+        <w:rPr>
+          <w:rFonts w:hint="cs"/>
+          <w:rtl/>
+        </w:rPr>
+        <w:t xml:space="preserve">، خروجی شامل تمامی توکن‌ها، مستندات ساختار یافته، </w:t>
+      </w:r>
+      <w:r>
+        <w:rPr>
+          <w:rFonts w:hint="cs"/>
+          <w:rtl/>
+        </w:rPr>
+        <w:t>لیستی از ترم‌ها و ایست‌واژه‌ها بازگردانده می‌شود.</w:t>
       </w:r>
     </w:p>
     <w:p>
@@ -4583,13 +5307,23 @@
       <w:bookmarkStart w:id="13" w:name="_Toc54662268"/>
       <w:bookmarkStart w:id="14" w:name="_Toc54662548"/>
       <w:bookmarkStart w:id="15" w:name="_Toc56047334"/>
-      <w:r>
-        <w:rPr>
-          <w:rFonts w:hint="cs"/>
-          <w:rtl/>
-        </w:rPr>
-        <w:lastRenderedPageBreak/>
-        <w:t>کلمات پرتکرار مستندات فارسی</w:t>
+      <w:bookmarkStart w:id="16" w:name="_کلمات_پرتکرار_مستندات_1"/>
+      <w:bookmarkEnd w:id="16"/>
+      <w:r>
+        <w:rPr>
+          <w:rFonts w:hint="cs"/>
+          <w:rtl/>
+        </w:rPr>
+        <w:t>کلمات پرتکرار مستندا</w:t>
+      </w:r>
+      <w:bookmarkStart w:id="17" w:name="_GoBack"/>
+      <w:bookmarkEnd w:id="17"/>
+      <w:r>
+        <w:rPr>
+          <w:rFonts w:hint="cs"/>
+          <w:rtl/>
+        </w:rPr>
+        <w:t>ت فارسی</w:t>
       </w:r>
       <w:bookmarkEnd w:id="13"/>
       <w:bookmarkEnd w:id="14"/>
@@ -4854,10 +5588,11 @@
           <w:rtl/>
           <w:lang w:bidi="ar-SA"/>
         </w:rPr>
+        <w:lastRenderedPageBreak/>
         <w:drawing>
           <wp:inline distT="0" distB="0" distL="0" distR="0" wp14:anchorId="0BBEC46A" wp14:editId="3081C5CA">
-            <wp:extent cx="5943600" cy="4457700"/>
-            <wp:effectExtent l="0" t="0" r="0" b="0"/>
+            <wp:extent cx="5822899" cy="4367174"/>
+            <wp:effectExtent l="0" t="0" r="6985" b="0"/>
             <wp:docPr id="3" name="Picture 3"/>
             <wp:cNvGraphicFramePr>
               <a:graphicFrameLocks xmlns:a="http://schemas.openxmlformats.org/drawingml/2006/main" noChangeAspect="1"/>
@@ -4878,7 +5613,7 @@
                   <pic:spPr>
                     <a:xfrm>
                       <a:off x="0" y="0"/>
-                      <a:ext cx="5943600" cy="4457700"/>
+                      <a:ext cx="5832701" cy="4374525"/>
                     </a:xfrm>
                     <a:prstGeom prst="rect">
                       <a:avLst/>
@@ -4924,12 +5659,11 @@
           <w:rFonts w:hint="cs"/>
           <w:rtl/>
         </w:rPr>
-        <w:lastRenderedPageBreak/>
         <w:t xml:space="preserve"> </w:t>
       </w:r>
-      <w:bookmarkStart w:id="16" w:name="_Toc54662269"/>
-      <w:bookmarkStart w:id="17" w:name="_Toc54662549"/>
-      <w:bookmarkStart w:id="18" w:name="_Toc56047335"/>
+      <w:bookmarkStart w:id="18" w:name="_Toc54662269"/>
+      <w:bookmarkStart w:id="19" w:name="_Toc54662549"/>
+      <w:bookmarkStart w:id="20" w:name="_Toc56047335"/>
       <w:r>
         <w:rPr>
           <w:rFonts w:hint="cs"/>
@@ -4937,9 +5671,9 @@
         </w:rPr>
         <w:t>نمایه‌سازی</w:t>
       </w:r>
-      <w:bookmarkEnd w:id="16"/>
-      <w:bookmarkEnd w:id="17"/>
       <w:bookmarkEnd w:id="18"/>
+      <w:bookmarkEnd w:id="19"/>
+      <w:bookmarkEnd w:id="20"/>
       <w:r>
         <w:rPr>
           <w:rFonts w:hint="cs"/>
@@ -4979,9 +5713,9 @@
           <w:rtl/>
         </w:rPr>
       </w:pPr>
-      <w:bookmarkStart w:id="19" w:name="_Toc54662270"/>
-      <w:bookmarkStart w:id="20" w:name="_Toc54662550"/>
-      <w:bookmarkStart w:id="21" w:name="_Toc56047336"/>
+      <w:bookmarkStart w:id="21" w:name="_Toc54662270"/>
+      <w:bookmarkStart w:id="22" w:name="_Toc54662550"/>
+      <w:bookmarkStart w:id="23" w:name="_Toc56047336"/>
       <w:r>
         <w:rPr>
           <w:rFonts w:hint="cs"/>
@@ -4992,9 +5726,9 @@
       <w:r>
         <w:t>bigram</w:t>
       </w:r>
-      <w:bookmarkEnd w:id="19"/>
-      <w:bookmarkEnd w:id="20"/>
       <w:bookmarkEnd w:id="21"/>
+      <w:bookmarkEnd w:id="22"/>
+      <w:bookmarkEnd w:id="23"/>
     </w:p>
     <w:p>
       <w:pPr>
@@ -5028,9 +5762,9 @@
           <w:lang w:bidi="fa-IR"/>
         </w:rPr>
       </w:pPr>
-      <w:bookmarkStart w:id="22" w:name="_Toc54662271"/>
-      <w:bookmarkStart w:id="23" w:name="_Toc54662551"/>
-      <w:bookmarkStart w:id="24" w:name="_Toc56047337"/>
+      <w:bookmarkStart w:id="24" w:name="_Toc54662271"/>
+      <w:bookmarkStart w:id="25" w:name="_Toc54662551"/>
+      <w:bookmarkStart w:id="26" w:name="_Toc56047337"/>
       <w:r>
         <w:rPr>
           <w:rFonts w:hint="cs"/>
@@ -5041,9 +5775,9 @@
       <w:r>
         <w:t>positional</w:t>
       </w:r>
-      <w:bookmarkEnd w:id="22"/>
-      <w:bookmarkEnd w:id="23"/>
       <w:bookmarkEnd w:id="24"/>
+      <w:bookmarkEnd w:id="25"/>
+      <w:bookmarkEnd w:id="26"/>
     </w:p>
     <w:p>
       <w:pPr>
@@ -5076,19 +5810,20 @@
           <w:rtl/>
         </w:rPr>
       </w:pPr>
-      <w:bookmarkStart w:id="25" w:name="_Toc54662272"/>
-      <w:bookmarkStart w:id="26" w:name="_Toc54662552"/>
-      <w:bookmarkStart w:id="27" w:name="_Toc56047338"/>
-      <w:r>
-        <w:rPr>
-          <w:rFonts w:hint="cs"/>
-          <w:rtl/>
-        </w:rPr>
+      <w:bookmarkStart w:id="27" w:name="_Toc54662272"/>
+      <w:bookmarkStart w:id="28" w:name="_Toc54662552"/>
+      <w:bookmarkStart w:id="29" w:name="_Toc56047338"/>
+      <w:r>
+        <w:rPr>
+          <w:rFonts w:hint="cs"/>
+          <w:rtl/>
+        </w:rPr>
+        <w:lastRenderedPageBreak/>
         <w:t>توابع درج و حذف مستندات</w:t>
       </w:r>
-      <w:bookmarkEnd w:id="25"/>
-      <w:bookmarkEnd w:id="26"/>
       <w:bookmarkEnd w:id="27"/>
+      <w:bookmarkEnd w:id="28"/>
+      <w:bookmarkEnd w:id="29"/>
     </w:p>
     <w:p>
       <w:pPr>
@@ -5471,15 +6206,7 @@
           <w:rFonts w:hint="cs"/>
           <w:rtl/>
         </w:rPr>
-        <w:t xml:space="preserve"> می‌شود. به‌روز رسانی نمایه‌های مذکور نیز به این صورت است که به ازای هر توکن در مستند پاک شده، در </w:t>
-      </w:r>
-      <w:r>
-        <w:rPr>
-          <w:rFonts w:hint="cs"/>
-          <w:rtl/>
-        </w:rPr>
-        <w:lastRenderedPageBreak/>
-        <w:t xml:space="preserve">نمایه </w:t>
+        <w:t xml:space="preserve"> می‌شود. به‌روز رسانی نمایه‌های مذکور نیز به این صورت است که به ازای هر توکن در مستند پاک شده، در نمایه </w:t>
       </w:r>
       <w:r>
         <w:t>positional</w:t>
@@ -5703,6 +6430,7 @@
           <w:rtl/>
           <w:lang w:bidi="ar-SA"/>
         </w:rPr>
+        <w:lastRenderedPageBreak/>
         <w:drawing>
           <wp:inline distT="0" distB="0" distL="0" distR="0" wp14:anchorId="4085823E" wp14:editId="5CE25CA3">
             <wp:extent cx="5943600" cy="796401"/>
@@ -6039,9 +6767,9 @@
           <w:rtl/>
         </w:rPr>
       </w:pPr>
-      <w:bookmarkStart w:id="28" w:name="_Toc54662273"/>
-      <w:bookmarkStart w:id="29" w:name="_Toc54662553"/>
-      <w:bookmarkStart w:id="30" w:name="_Toc56047339"/>
+      <w:bookmarkStart w:id="30" w:name="_Toc54662273"/>
+      <w:bookmarkStart w:id="31" w:name="_Toc54662553"/>
+      <w:bookmarkStart w:id="32" w:name="_Toc56047339"/>
       <w:r>
         <w:rPr>
           <w:rFonts w:hint="cs"/>
@@ -6049,9 +6777,9 @@
         </w:rPr>
         <w:t>توابع ذخیره‌سازی و لود نمایه‌ها</w:t>
       </w:r>
-      <w:bookmarkEnd w:id="28"/>
-      <w:bookmarkEnd w:id="29"/>
       <w:bookmarkEnd w:id="30"/>
+      <w:bookmarkEnd w:id="31"/>
+      <w:bookmarkEnd w:id="32"/>
     </w:p>
     <w:p>
       <w:pPr>
@@ -6089,10 +6817,9 @@
           <w:rFonts w:hint="cs"/>
           <w:rtl/>
         </w:rPr>
-        <w:lastRenderedPageBreak/>
         <w:t xml:space="preserve"> </w:t>
       </w:r>
-      <w:bookmarkStart w:id="31" w:name="_Toc56047340"/>
+      <w:bookmarkStart w:id="33" w:name="_Toc56047340"/>
       <w:r>
         <w:rPr>
           <w:rFonts w:hint="cs"/>
@@ -6100,7 +6827,7 @@
         </w:rPr>
         <w:t>فشرده‌سازی نمایه‌ها</w:t>
       </w:r>
-      <w:bookmarkEnd w:id="31"/>
+      <w:bookmarkEnd w:id="33"/>
     </w:p>
     <w:p>
       <w:pPr>
@@ -6134,9 +6861,9 @@
           <w:lang w:bidi="fa-IR"/>
         </w:rPr>
       </w:pPr>
-      <w:bookmarkStart w:id="32" w:name="_Toc54662275"/>
-      <w:bookmarkStart w:id="33" w:name="_Toc54662555"/>
-      <w:bookmarkStart w:id="34" w:name="_Toc56047341"/>
+      <w:bookmarkStart w:id="34" w:name="_Toc54662275"/>
+      <w:bookmarkStart w:id="35" w:name="_Toc54662555"/>
+      <w:bookmarkStart w:id="36" w:name="_Toc56047341"/>
       <w:r>
         <w:rPr>
           <w:rFonts w:hint="cs"/>
@@ -6147,9 +6874,9 @@
       <w:r>
         <w:t>variable byte</w:t>
       </w:r>
-      <w:bookmarkEnd w:id="32"/>
-      <w:bookmarkEnd w:id="33"/>
       <w:bookmarkEnd w:id="34"/>
+      <w:bookmarkEnd w:id="35"/>
+      <w:bookmarkEnd w:id="36"/>
     </w:p>
     <w:p>
       <w:pPr>
@@ -6183,22 +6910,23 @@
           <w:lang w:bidi="fa-IR"/>
         </w:rPr>
       </w:pPr>
-      <w:bookmarkStart w:id="35" w:name="_Toc54662276"/>
-      <w:bookmarkStart w:id="36" w:name="_Toc54662556"/>
-      <w:bookmarkStart w:id="37" w:name="_Toc56047342"/>
-      <w:r>
-        <w:rPr>
-          <w:rFonts w:hint="cs"/>
-          <w:rtl/>
-        </w:rPr>
+      <w:bookmarkStart w:id="37" w:name="_Toc54662276"/>
+      <w:bookmarkStart w:id="38" w:name="_Toc54662556"/>
+      <w:bookmarkStart w:id="39" w:name="_Toc56047342"/>
+      <w:r>
+        <w:rPr>
+          <w:rFonts w:hint="cs"/>
+          <w:rtl/>
+        </w:rPr>
+        <w:lastRenderedPageBreak/>
         <w:t xml:space="preserve">فشرده‌سازی با </w:t>
       </w:r>
       <w:r>
         <w:t>gamma code</w:t>
       </w:r>
-      <w:bookmarkEnd w:id="35"/>
-      <w:bookmarkEnd w:id="36"/>
       <w:bookmarkEnd w:id="37"/>
+      <w:bookmarkEnd w:id="38"/>
+      <w:bookmarkEnd w:id="39"/>
     </w:p>
     <w:p>
       <w:pPr>
@@ -6231,9 +6959,9 @@
           <w:rtl/>
         </w:rPr>
       </w:pPr>
-      <w:bookmarkStart w:id="38" w:name="_Toc54662277"/>
-      <w:bookmarkStart w:id="39" w:name="_Toc54662557"/>
-      <w:bookmarkStart w:id="40" w:name="_Toc56047343"/>
+      <w:bookmarkStart w:id="40" w:name="_Toc54662277"/>
+      <w:bookmarkStart w:id="41" w:name="_Toc54662557"/>
+      <w:bookmarkStart w:id="42" w:name="_Toc56047343"/>
       <w:r>
         <w:rPr>
           <w:rFonts w:hint="cs"/>
@@ -6241,9 +6969,9 @@
         </w:rPr>
         <w:t>ذخیره‌سازی و لود نمایه‌ها</w:t>
       </w:r>
-      <w:bookmarkEnd w:id="38"/>
-      <w:bookmarkEnd w:id="39"/>
       <w:bookmarkEnd w:id="40"/>
+      <w:bookmarkEnd w:id="41"/>
+      <w:bookmarkEnd w:id="42"/>
     </w:p>
     <w:p>
       <w:pPr>
@@ -6276,8 +7004,8 @@
           <w:rtl/>
         </w:rPr>
       </w:pPr>
-      <w:bookmarkStart w:id="41" w:name="_Toc54662278"/>
-      <w:bookmarkStart w:id="42" w:name="_Toc54662558"/>
+      <w:bookmarkStart w:id="43" w:name="_Toc54662278"/>
+      <w:bookmarkStart w:id="44" w:name="_Toc54662558"/>
       <w:r>
         <w:rPr>
           <w:rFonts w:hint="cs"/>
@@ -6285,7 +7013,7 @@
         </w:rPr>
         <w:t xml:space="preserve"> </w:t>
       </w:r>
-      <w:bookmarkStart w:id="43" w:name="_Toc56047344"/>
+      <w:bookmarkStart w:id="45" w:name="_Toc56047344"/>
       <w:r>
         <w:rPr>
           <w:rFonts w:hint="cs"/>
@@ -6293,9 +7021,9 @@
         </w:rPr>
         <w:t>اصلاح پرسمان</w:t>
       </w:r>
-      <w:bookmarkEnd w:id="41"/>
-      <w:bookmarkEnd w:id="42"/>
       <w:bookmarkEnd w:id="43"/>
+      <w:bookmarkEnd w:id="44"/>
+      <w:bookmarkEnd w:id="45"/>
       <w:r>
         <w:rPr>
           <w:rFonts w:hint="cs"/>
@@ -6308,15 +7036,40 @@
       <w:pPr>
         <w:pStyle w:val="DocStyle"/>
         <w:rPr>
-          <w:rtl/>
-        </w:rPr>
-      </w:pPr>
-      <w:r>
-        <w:rPr>
-          <w:rFonts w:hint="cs"/>
-          <w:rtl/>
-        </w:rPr>
-        <w:t>توضیحات</w:t>
+          <w:rFonts w:hint="cs"/>
+          <w:rtl/>
+        </w:rPr>
+      </w:pPr>
+      <w:r>
+        <w:rPr>
+          <w:rFonts w:hint="cs"/>
+          <w:rtl/>
+        </w:rPr>
+        <w:t xml:space="preserve">در این بخش به اصلاح پرسمان ورودی کاربر می‌پردازیم. پس از پیش‌پردازش پرسمان، با استفاده از نمایه </w:t>
+      </w:r>
+      <w:r>
+        <w:t>bigram</w:t>
+      </w:r>
+      <w:r>
+        <w:rPr>
+          <w:rFonts w:hint="cs"/>
+          <w:rtl/>
+        </w:rPr>
+        <w:t xml:space="preserve"> و معیار جاکارد، لیستی از کلمات پیشنهادی را برای هر کلمه‌ی پرسمان ورودی پیدا می‌کنیم و سپس فاصله‌ی ویرایش کلمه‌ی پرسمان با هر یک از این کلمات را باز می‌گردانیم و در نهایت </w:t>
+      </w:r>
+      <w:r>
+        <w:rPr>
+          <w:rFonts w:hint="cs"/>
+          <w:rtl/>
+        </w:rPr>
+        <w:t>کلمه‌ای که این فاصله ویرایش را کمینه می‌کند به عنوان کلمه‌ی پیشنهادی استفاده می‌کنیم. در نهایت نیز پرسمان اصلاح شده را به کاربر نشان می‌دهیم. در ادامه به شرح بیشت</w:t>
+      </w:r>
+      <w:r>
+        <w:rPr>
+          <w:rFonts w:hint="cs"/>
+          <w:rtl/>
+        </w:rPr>
+        <w:t>ر توابع این بخش می‌پردازیم.</w:t>
       </w:r>
     </w:p>
     <w:p>
@@ -6336,9 +7089,9 @@
           <w:lang w:bidi="fa-IR"/>
         </w:rPr>
       </w:pPr>
-      <w:bookmarkStart w:id="44" w:name="_Toc54662279"/>
-      <w:bookmarkStart w:id="45" w:name="_Toc54662559"/>
-      <w:bookmarkStart w:id="46" w:name="_Toc56047345"/>
+      <w:bookmarkStart w:id="46" w:name="_Toc54662279"/>
+      <w:bookmarkStart w:id="47" w:name="_Toc54662559"/>
+      <w:bookmarkStart w:id="48" w:name="_Toc56047345"/>
       <w:r>
         <w:rPr>
           <w:rFonts w:hint="cs"/>
@@ -6361,9 +7114,9 @@
         </w:rPr>
         <w:t xml:space="preserve"> و معیار جاکارد برای یافتن کلمات مشابه</w:t>
       </w:r>
-      <w:bookmarkEnd w:id="44"/>
-      <w:bookmarkEnd w:id="45"/>
       <w:bookmarkEnd w:id="46"/>
+      <w:bookmarkEnd w:id="47"/>
+      <w:bookmarkEnd w:id="48"/>
     </w:p>
     <w:p>
       <w:pPr>
@@ -6377,8 +7130,616 @@
           <w:rFonts w:hint="cs"/>
           <w:rtl/>
         </w:rPr>
-        <w:t>متن</w:t>
-      </w:r>
+        <w:t xml:space="preserve">توابع این قسمت شامل </w:t>
+      </w:r>
+      <w:proofErr w:type="spellStart"/>
+      <w:r>
+        <w:t>jaccard_similarity</w:t>
+      </w:r>
+      <w:proofErr w:type="spellEnd"/>
+      <w:r>
+        <w:rPr>
+          <w:rFonts w:hint="cs"/>
+          <w:rtl/>
+        </w:rPr>
+        <w:t xml:space="preserve"> و </w:t>
+      </w:r>
+      <w:proofErr w:type="spellStart"/>
+      <w:r>
+        <w:t>correction_list</w:t>
+      </w:r>
+      <w:proofErr w:type="spellEnd"/>
+      <w:r>
+        <w:rPr>
+          <w:rFonts w:hint="cs"/>
+          <w:rtl/>
+        </w:rPr>
+        <w:t xml:space="preserve"> هستند. </w:t>
+      </w:r>
+    </w:p>
+    <w:p>
+      <w:pPr>
+        <w:pStyle w:val="DocStyle"/>
+        <w:rPr>
+          <w:rFonts w:hint="cs"/>
+          <w:rtl/>
+        </w:rPr>
+      </w:pPr>
+      <w:r>
+        <w:rPr>
+          <w:rFonts w:hint="cs"/>
+          <w:rtl/>
+        </w:rPr>
+        <w:t xml:space="preserve">تابع </w:t>
+      </w:r>
+      <w:proofErr w:type="spellStart"/>
+      <w:r>
+        <w:t>jaccard_similarity</w:t>
+      </w:r>
+      <w:proofErr w:type="spellEnd"/>
+      <w:r>
+        <w:rPr>
+          <w:rFonts w:hint="cs"/>
+          <w:rtl/>
+        </w:rPr>
+        <w:t xml:space="preserve"> یک کلمه‌ی پرسمان و یک ترم دیکشنری دریافت می‌کند و مجموعه‌ی دوحرفی‌های پرسمان را محاسبه می‌کند (از </w:t>
+      </w:r>
+      <w:r>
+        <w:t>$</w:t>
+      </w:r>
+      <w:r>
+        <w:rPr>
+          <w:rFonts w:hint="cs"/>
+          <w:rtl/>
+        </w:rPr>
+        <w:t xml:space="preserve"> صرفنظر می‌کنیم). در واقع معیار جاکا</w:t>
+      </w:r>
+      <w:r>
+        <w:rPr>
+          <w:rFonts w:hint="cs"/>
+          <w:rtl/>
+        </w:rPr>
+        <w:t xml:space="preserve">رد به صورت حاصل تقسیم اندازه‌ی </w:t>
+      </w:r>
+      <w:r>
+        <w:rPr>
+          <w:rFonts w:hint="cs"/>
+          <w:rtl/>
+        </w:rPr>
+        <w:t>اشتراک</w:t>
+      </w:r>
+      <w:r>
+        <w:rPr>
+          <w:rFonts w:hint="cs"/>
+          <w:rtl/>
+        </w:rPr>
+        <w:t xml:space="preserve"> مجموعه‌ی دوحرفی‌های پرسمان و ترم، بر اندازه‌ی اجتماع آنها محاسبه می‌شود.</w:t>
+      </w:r>
+      <w:r>
+        <w:rPr>
+          <w:rFonts w:hint="cs"/>
+          <w:rtl/>
+        </w:rPr>
+        <w:t xml:space="preserve"> </w:t>
+      </w:r>
+      <w:r>
+        <w:rPr>
+          <w:rFonts w:hint="cs"/>
+          <w:rtl/>
+        </w:rPr>
+        <w:t>از این رو</w:t>
+      </w:r>
+      <w:r>
+        <w:rPr>
+          <w:rFonts w:hint="cs"/>
+          <w:rtl/>
+        </w:rPr>
+        <w:t xml:space="preserve"> در </w:t>
+      </w:r>
+      <w:r>
+        <w:t>posting list</w:t>
+      </w:r>
+      <w:r>
+        <w:rPr>
+          <w:rFonts w:hint="cs"/>
+          <w:rtl/>
+        </w:rPr>
+        <w:t xml:space="preserve"> هر کدام از دوحرفی‌ها</w:t>
+      </w:r>
+      <w:r>
+        <w:rPr>
+          <w:rFonts w:hint="cs"/>
+          <w:rtl/>
+        </w:rPr>
+        <w:t>ی پرسمان</w:t>
+      </w:r>
+      <w:r>
+        <w:rPr>
+          <w:rFonts w:hint="cs"/>
+          <w:rtl/>
+        </w:rPr>
+        <w:t xml:space="preserve"> در نمایه‌ی </w:t>
+      </w:r>
+      <w:r>
+        <w:t>bigram</w:t>
+      </w:r>
+      <w:r>
+        <w:rPr>
+          <w:rFonts w:hint="cs"/>
+          <w:rtl/>
+        </w:rPr>
+        <w:t>، اگر ترم ورودی را پیدا کند، ی</w:t>
+      </w:r>
+      <w:r>
+        <w:rPr>
+          <w:rFonts w:hint="cs"/>
+          <w:rtl/>
+        </w:rPr>
+        <w:t>ک واحد به اشتراک دو مجموعه اضافه می‌شود و در نهایت با استفاده از فرمول زیر معیار جاکارد بازگردانده می‌شود:</w:t>
+      </w:r>
+    </w:p>
+    <w:p>
+      <w:pPr>
+        <w:pStyle w:val="DocStyle"/>
+        <w:rPr>
+          <w:rFonts w:asciiTheme="majorBidi" w:hAnsiTheme="majorBidi" w:cstheme="majorBidi"/>
+          <w:iCs/>
+          <w:rtl/>
+        </w:rPr>
+      </w:pPr>
+      <m:oMathPara>
+        <m:oMath>
+          <m:r>
+            <m:rPr>
+              <m:sty m:val="p"/>
+            </m:rPr>
+            <w:rPr>
+              <w:rFonts w:ascii="Cambria Math" w:hAnsi="Cambria Math" w:cstheme="majorBidi"/>
+            </w:rPr>
+            <m:t>jaccard</m:t>
+          </m:r>
+          <m:d>
+            <m:dPr>
+              <m:ctrlPr>
+                <w:rPr>
+                  <w:rFonts w:ascii="Cambria Math" w:hAnsi="Cambria Math" w:cstheme="majorBidi"/>
+                  <w:iCs/>
+                </w:rPr>
+              </m:ctrlPr>
+            </m:dPr>
+            <m:e>
+              <m:r>
+                <m:rPr>
+                  <m:sty m:val="p"/>
+                </m:rPr>
+                <w:rPr>
+                  <w:rFonts w:ascii="Cambria Math" w:hAnsi="Cambria Math" w:cstheme="majorBidi"/>
+                </w:rPr>
+                <m:t>A, B</m:t>
+              </m:r>
+            </m:e>
+          </m:d>
+          <m:r>
+            <m:rPr>
+              <m:sty m:val="p"/>
+            </m:rPr>
+            <w:rPr>
+              <w:rFonts w:ascii="Cambria Math" w:hAnsi="Cambria Math" w:cstheme="majorBidi"/>
+            </w:rPr>
+            <m:t>=</m:t>
+          </m:r>
+          <m:f>
+            <m:fPr>
+              <m:ctrlPr>
+                <w:rPr>
+                  <w:rFonts w:ascii="Cambria Math" w:hAnsi="Cambria Math" w:cstheme="majorBidi"/>
+                  <w:iCs/>
+                </w:rPr>
+              </m:ctrlPr>
+            </m:fPr>
+            <m:num>
+              <m:d>
+                <m:dPr>
+                  <m:begChr m:val="|"/>
+                  <m:endChr m:val="|"/>
+                  <m:ctrlPr>
+                    <w:rPr>
+                      <w:rFonts w:ascii="Cambria Math" w:hAnsi="Cambria Math" w:cstheme="majorBidi"/>
+                      <w:iCs/>
+                    </w:rPr>
+                  </m:ctrlPr>
+                </m:dPr>
+                <m:e>
+                  <m:r>
+                    <m:rPr>
+                      <m:sty m:val="p"/>
+                    </m:rPr>
+                    <w:rPr>
+                      <w:rFonts w:ascii="Cambria Math" w:hAnsi="Cambria Math" w:cstheme="majorBidi"/>
+                    </w:rPr>
+                    <m:t>A∩B</m:t>
+                  </m:r>
+                </m:e>
+              </m:d>
+            </m:num>
+            <m:den>
+              <m:d>
+                <m:dPr>
+                  <m:begChr m:val="|"/>
+                  <m:endChr m:val="|"/>
+                  <m:ctrlPr>
+                    <w:rPr>
+                      <w:rFonts w:ascii="Cambria Math" w:hAnsi="Cambria Math" w:cstheme="majorBidi"/>
+                      <w:iCs/>
+                    </w:rPr>
+                  </m:ctrlPr>
+                </m:dPr>
+                <m:e>
+                  <m:r>
+                    <m:rPr>
+                      <m:sty m:val="p"/>
+                    </m:rPr>
+                    <w:rPr>
+                      <w:rFonts w:ascii="Cambria Math" w:hAnsi="Cambria Math" w:cstheme="majorBidi"/>
+                    </w:rPr>
+                    <m:t>A</m:t>
+                  </m:r>
+                </m:e>
+              </m:d>
+              <m:r>
+                <m:rPr>
+                  <m:sty m:val="p"/>
+                </m:rPr>
+                <w:rPr>
+                  <w:rFonts w:ascii="Cambria Math" w:hAnsi="Cambria Math" w:cstheme="majorBidi"/>
+                </w:rPr>
+                <m:t xml:space="preserve">+ </m:t>
+              </m:r>
+              <m:d>
+                <m:dPr>
+                  <m:begChr m:val="|"/>
+                  <m:endChr m:val="|"/>
+                  <m:ctrlPr>
+                    <w:rPr>
+                      <w:rFonts w:ascii="Cambria Math" w:hAnsi="Cambria Math" w:cstheme="majorBidi"/>
+                      <w:iCs/>
+                    </w:rPr>
+                  </m:ctrlPr>
+                </m:dPr>
+                <m:e>
+                  <m:r>
+                    <m:rPr>
+                      <m:sty m:val="p"/>
+                    </m:rPr>
+                    <w:rPr>
+                      <w:rFonts w:ascii="Cambria Math" w:hAnsi="Cambria Math" w:cstheme="majorBidi"/>
+                    </w:rPr>
+                    <m:t>B</m:t>
+                  </m:r>
+                </m:e>
+              </m:d>
+              <m:r>
+                <m:rPr>
+                  <m:sty m:val="p"/>
+                </m:rPr>
+                <w:rPr>
+                  <w:rFonts w:ascii="Cambria Math" w:hAnsi="Cambria Math" w:cstheme="majorBidi"/>
+                </w:rPr>
+                <m:t xml:space="preserve">- </m:t>
+              </m:r>
+              <m:d>
+                <m:dPr>
+                  <m:begChr m:val="|"/>
+                  <m:endChr m:val="|"/>
+                  <m:ctrlPr>
+                    <w:rPr>
+                      <w:rFonts w:ascii="Cambria Math" w:hAnsi="Cambria Math" w:cstheme="majorBidi"/>
+                      <w:iCs/>
+                    </w:rPr>
+                  </m:ctrlPr>
+                </m:dPr>
+                <m:e>
+                  <m:r>
+                    <m:rPr>
+                      <m:sty m:val="p"/>
+                    </m:rPr>
+                    <w:rPr>
+                      <w:rFonts w:ascii="Cambria Math" w:hAnsi="Cambria Math" w:cstheme="majorBidi"/>
+                    </w:rPr>
+                    <m:t>A∩B</m:t>
+                  </m:r>
+                </m:e>
+              </m:d>
+            </m:den>
+          </m:f>
+        </m:oMath>
+      </m:oMathPara>
+    </w:p>
+    <w:p>
+      <w:pPr>
+        <w:pStyle w:val="DocStyle"/>
+        <w:rPr>
+          <w:rtl/>
+        </w:rPr>
+      </w:pPr>
+      <w:r>
+        <w:rPr>
+          <w:rFonts w:hint="cs"/>
+          <w:rtl/>
+        </w:rPr>
+        <w:t xml:space="preserve">سپس نوبت به بازگرداندن لیست کلمات پیشنهادی می‌رسد. تابع </w:t>
+      </w:r>
+      <w:proofErr w:type="spellStart"/>
+      <w:r>
+        <w:t>correction_list</w:t>
+      </w:r>
+      <w:proofErr w:type="spellEnd"/>
+      <w:r>
+        <w:rPr>
+          <w:rFonts w:hint="cs"/>
+          <w:rtl/>
+        </w:rPr>
+        <w:t xml:space="preserve"> یک کلمه و یک </w:t>
+      </w:r>
+      <w:r>
+        <w:t>threshold</w:t>
+      </w:r>
+      <w:r>
+        <w:rPr>
+          <w:rFonts w:hint="cs"/>
+          <w:rtl/>
+        </w:rPr>
+        <w:t xml:space="preserve"> را علاوه بر زبان ورودی می‌گیرد. سپس </w:t>
+      </w:r>
+      <w:r>
+        <w:rPr>
+          <w:rFonts w:hint="cs"/>
+          <w:rtl/>
+        </w:rPr>
+        <w:t xml:space="preserve">آن کلمه‌ی پرسمان را به تعدادی دوحرفی می‌شکند و به ازای هر ترم در </w:t>
+      </w:r>
+      <w:r>
+        <w:t>posting list</w:t>
+      </w:r>
+      <w:r>
+        <w:rPr>
+          <w:rFonts w:hint="cs"/>
+          <w:rtl/>
+        </w:rPr>
+        <w:t xml:space="preserve">، شباهت جاکارد بین کلمه‌ی پرسمان و ترم انتخاب شده را محاسبه می‌کند و اگر میزان این شباهت از </w:t>
+      </w:r>
+      <w:r>
+        <w:lastRenderedPageBreak/>
+        <w:t>threshold</w:t>
+      </w:r>
+      <w:r>
+        <w:rPr>
+          <w:rFonts w:hint="cs"/>
+          <w:rtl/>
+        </w:rPr>
+        <w:t xml:space="preserve"> ورودی بیشتر بود، این ترم را به مجموعه کلمات پیشنهادی اضافه می‌کند و در نهایت آرایه‌ای از این کلمات باز می‌گرداند.</w:t>
+      </w:r>
+    </w:p>
+    <w:p>
+      <w:pPr>
+        <w:pStyle w:val="DocStyle"/>
+        <w:rPr>
+          <w:rFonts w:hint="cs"/>
+          <w:rtl/>
+        </w:rPr>
+      </w:pPr>
+      <w:r>
+        <w:rPr>
+          <w:rFonts w:hint="cs"/>
+          <w:rtl/>
+        </w:rPr>
+        <w:t>کاربر با استفاده از دو دستور زیر می‌تواند دو تابع معرفی شده در این بخش را بررسی کند:</w:t>
+      </w:r>
+    </w:p>
+    <w:p>
+      <w:pPr>
+        <w:pStyle w:val="DocStyle"/>
+        <w:bidi w:val="0"/>
+      </w:pPr>
+      <w:proofErr w:type="spellStart"/>
+      <w:r>
+        <w:t>jaccard</w:t>
+      </w:r>
+      <w:proofErr w:type="spellEnd"/>
+      <w:r>
+        <w:t xml:space="preserve"> [</w:t>
+      </w:r>
+      <w:proofErr w:type="spellStart"/>
+      <w:r>
+        <w:t>lang</w:t>
+      </w:r>
+      <w:proofErr w:type="spellEnd"/>
+      <w:r>
+        <w:t>] [query] [dictionary term]</w:t>
+      </w:r>
+    </w:p>
+    <w:p>
+      <w:pPr>
+        <w:pStyle w:val="DocStyle"/>
+        <w:bidi w:val="0"/>
+      </w:pPr>
+      <w:proofErr w:type="spellStart"/>
+      <w:r>
+        <w:t>correction_list</w:t>
+      </w:r>
+      <w:proofErr w:type="spellEnd"/>
+      <w:r>
+        <w:t xml:space="preserve"> [</w:t>
+      </w:r>
+      <w:proofErr w:type="spellStart"/>
+      <w:r>
+        <w:t>lang</w:t>
+      </w:r>
+      <w:proofErr w:type="spellEnd"/>
+      <w:r>
+        <w:t>] [query]</w:t>
+      </w:r>
+    </w:p>
+    <w:p>
+      <w:pPr>
+        <w:pStyle w:val="DocStyle"/>
+        <w:rPr>
+          <w:rtl/>
+        </w:rPr>
+      </w:pPr>
+      <w:r>
+        <w:rPr>
+          <w:rFonts w:hint="cs"/>
+          <w:rtl/>
+        </w:rPr>
+        <w:t xml:space="preserve">در فراخوانی دستور دوم، ابتدا عدد 0.4 به عنوان </w:t>
+      </w:r>
+      <w:r>
+        <w:t>threshold</w:t>
+      </w:r>
+      <w:r>
+        <w:rPr>
+          <w:rFonts w:hint="cs"/>
+          <w:rtl/>
+        </w:rPr>
+        <w:t xml:space="preserve"> داده می‌شود اما اگر آرایه‌ی خروجی تابع تهی باشد، 0.1 از آن کم می‌شود و این عمل تا زمانی که لیست پیشنهادی تهی نباشد، ادامه پیدا می‌کند.</w:t>
+      </w:r>
+    </w:p>
+    <w:p>
+      <w:pPr>
+        <w:pStyle w:val="DocStyle"/>
+        <w:rPr>
+          <w:rFonts w:hint="cs"/>
+          <w:rtl/>
+        </w:rPr>
+      </w:pPr>
+      <w:r>
+        <w:rPr>
+          <w:rFonts w:hint="cs"/>
+          <w:rtl/>
+        </w:rPr>
+        <w:t xml:space="preserve">در ادامه مثالی از کار با دستورات </w:t>
+      </w:r>
+      <w:proofErr w:type="spellStart"/>
+      <w:r>
+        <w:t>jaccard</w:t>
+      </w:r>
+      <w:proofErr w:type="spellEnd"/>
+      <w:r>
+        <w:rPr>
+          <w:rFonts w:hint="cs"/>
+          <w:rtl/>
+        </w:rPr>
+        <w:t xml:space="preserve"> و </w:t>
+      </w:r>
+      <w:proofErr w:type="spellStart"/>
+      <w:r>
+        <w:t>correction_list</w:t>
+      </w:r>
+      <w:proofErr w:type="spellEnd"/>
+      <w:r>
+        <w:rPr>
+          <w:rFonts w:hint="cs"/>
+          <w:rtl/>
+        </w:rPr>
+        <w:t xml:space="preserve"> مشاهده می‌شود.</w:t>
+      </w:r>
+    </w:p>
+    <w:p>
+      <w:pPr>
+        <w:pStyle w:val="DocStyle"/>
+        <w:jc w:val="center"/>
+        <w:rPr>
+          <w:rtl/>
+        </w:rPr>
+      </w:pPr>
+      <w:r>
+        <w:rPr>
+          <w:noProof/>
+          <w:rtl/>
+          <w:lang w:bidi="ar-SA"/>
+        </w:rPr>
+        <w:drawing>
+          <wp:inline distT="0" distB="0" distL="0" distR="0">
+            <wp:extent cx="5943600" cy="1667644"/>
+            <wp:effectExtent l="0" t="0" r="0" b="8890"/>
+            <wp:docPr id="7" name="Picture 7" descr="C:\Users\10\Pictures\Screenshots\Screenshot (370).png"/>
+            <wp:cNvGraphicFramePr>
+              <a:graphicFrameLocks xmlns:a="http://schemas.openxmlformats.org/drawingml/2006/main" noChangeAspect="1"/>
+            </wp:cNvGraphicFramePr>
+            <a:graphic xmlns:a="http://schemas.openxmlformats.org/drawingml/2006/main">
+              <a:graphicData uri="http://schemas.openxmlformats.org/drawingml/2006/picture">
+                <pic:pic xmlns:pic="http://schemas.openxmlformats.org/drawingml/2006/picture">
+                  <pic:nvPicPr>
+                    <pic:cNvPr id="0" name="Picture 1" descr="C:\Users\10\Pictures\Screenshots\Screenshot (370).png"/>
+                    <pic:cNvPicPr>
+                      <a:picLocks noChangeAspect="1" noChangeArrowheads="1"/>
+                    </pic:cNvPicPr>
+                  </pic:nvPicPr>
+                  <pic:blipFill>
+                    <a:blip r:embed="rId14">
+                      <a:extLst>
+                        <a:ext uri="{28A0092B-C50C-407E-A947-70E740481C1C}">
+                          <a14:useLocalDpi xmlns:a14="http://schemas.microsoft.com/office/drawing/2010/main" val="0"/>
+                        </a:ext>
+                      </a:extLst>
+                    </a:blip>
+                    <a:srcRect/>
+                    <a:stretch>
+                      <a:fillRect/>
+                    </a:stretch>
+                  </pic:blipFill>
+                  <pic:spPr bwMode="auto">
+                    <a:xfrm>
+                      <a:off x="0" y="0"/>
+                      <a:ext cx="5943600" cy="1667644"/>
+                    </a:xfrm>
+                    <a:prstGeom prst="rect">
+                      <a:avLst/>
+                    </a:prstGeom>
+                    <a:noFill/>
+                    <a:ln>
+                      <a:noFill/>
+                    </a:ln>
+                  </pic:spPr>
+                </pic:pic>
+              </a:graphicData>
+            </a:graphic>
+          </wp:inline>
+        </w:drawing>
+      </w:r>
+    </w:p>
+    <w:p>
+      <w:pPr>
+        <w:pStyle w:val="imagecaption"/>
+        <w:rPr>
+          <w:rtl/>
+        </w:rPr>
+      </w:pPr>
+      <w:r>
+        <w:rPr>
+          <w:rFonts w:hint="cs"/>
+          <w:rtl/>
+        </w:rPr>
+        <w:t xml:space="preserve">تصویر 5: مثالی از فراخوان دستورات </w:t>
+      </w:r>
+      <w:proofErr w:type="spellStart"/>
+      <w:r>
+        <w:t>jaccard</w:t>
+      </w:r>
+      <w:proofErr w:type="spellEnd"/>
+      <w:r>
+        <w:rPr>
+          <w:rFonts w:hint="cs"/>
+          <w:rtl/>
+        </w:rPr>
+        <w:t xml:space="preserve"> و </w:t>
+      </w:r>
+      <w:proofErr w:type="spellStart"/>
+      <w:r>
+        <w:t>correction_list</w:t>
+      </w:r>
+      <w:proofErr w:type="spellEnd"/>
     </w:p>
     <w:p>
       <w:pPr>
@@ -6393,9 +7754,9 @@
           <w:rtl/>
         </w:rPr>
       </w:pPr>
-      <w:bookmarkStart w:id="47" w:name="_Toc54662280"/>
-      <w:bookmarkStart w:id="48" w:name="_Toc54662560"/>
-      <w:bookmarkStart w:id="49" w:name="_Toc56047346"/>
+      <w:bookmarkStart w:id="49" w:name="_Toc54662280"/>
+      <w:bookmarkStart w:id="50" w:name="_Toc54662560"/>
+      <w:bookmarkStart w:id="51" w:name="_Toc56047346"/>
       <w:r>
         <w:rPr>
           <w:rFonts w:hint="cs"/>
@@ -6403,9 +7764,9 @@
         </w:rPr>
         <w:t>تابع محاسبه‌ی فاصله ویرایش دو کلمه</w:t>
       </w:r>
-      <w:bookmarkEnd w:id="47"/>
-      <w:bookmarkEnd w:id="48"/>
       <w:bookmarkEnd w:id="49"/>
+      <w:bookmarkEnd w:id="50"/>
+      <w:bookmarkEnd w:id="51"/>
     </w:p>
     <w:p>
       <w:pPr>
@@ -6419,16 +7780,561 @@
           <w:rFonts w:hint="cs"/>
           <w:rtl/>
         </w:rPr>
-        <w:t>متن</w:t>
+        <w:t xml:space="preserve">تابع </w:t>
+      </w:r>
+      <w:proofErr w:type="spellStart"/>
+      <w:r>
+        <w:t>edit_distance</w:t>
+      </w:r>
+      <w:proofErr w:type="spellEnd"/>
+      <w:r>
+        <w:rPr>
+          <w:rFonts w:hint="cs"/>
+          <w:rtl/>
+        </w:rPr>
+        <w:t xml:space="preserve"> برای این قسمت طراحی شده‌است. این تابع با استفاده از برنامه‌نویسی پویا طراحی شده است و </w:t>
+      </w:r>
+      <w:r>
+        <w:rPr>
+          <w:rFonts w:hint="cs"/>
+          <w:rtl/>
+        </w:rPr>
+        <w:t xml:space="preserve">در هر مرحله </w:t>
+      </w:r>
+      <w:proofErr w:type="spellStart"/>
+      <w:r>
+        <w:t>dp</w:t>
+      </w:r>
+      <w:proofErr w:type="spellEnd"/>
+      <w:r>
+        <w:t>[</w:t>
+      </w:r>
+      <w:proofErr w:type="spellStart"/>
+      <w:r>
+        <w:t>i</w:t>
+      </w:r>
+      <w:proofErr w:type="spellEnd"/>
+      <w:r>
+        <w:t>][j]</w:t>
+      </w:r>
+      <w:r>
+        <w:rPr>
+          <w:rFonts w:hint="cs"/>
+          <w:rtl/>
+        </w:rPr>
+        <w:t xml:space="preserve"> به صورت زیر محاسبه می‌شود:</w:t>
       </w:r>
     </w:p>
     <w:p>
       <w:pPr>
         <w:pStyle w:val="DocStyle"/>
-        <w:rPr>
-          <w:rtl/>
-        </w:rPr>
-      </w:pPr>
+        <w:bidi w:val="0"/>
+        <w:rPr>
+          <w:rFonts w:hint="cs"/>
+        </w:rPr>
+      </w:pPr>
+      <m:oMathPara>
+        <m:oMathParaPr>
+          <m:jc m:val="left"/>
+        </m:oMathParaPr>
+        <m:oMath>
+          <m:r>
+            <w:rPr>
+              <w:rFonts w:ascii="Cambria Math" w:hAnsi="Cambria Math"/>
+            </w:rPr>
+            <m:t>dp</m:t>
+          </m:r>
+          <m:d>
+            <m:dPr>
+              <m:begChr m:val="["/>
+              <m:endChr m:val="]"/>
+              <m:ctrlPr>
+                <w:rPr>
+                  <w:rFonts w:ascii="Cambria Math" w:hAnsi="Cambria Math"/>
+                  <w:i/>
+                </w:rPr>
+              </m:ctrlPr>
+            </m:dPr>
+            <m:e>
+              <m:r>
+                <w:rPr>
+                  <w:rFonts w:ascii="Cambria Math" w:hAnsi="Cambria Math"/>
+                </w:rPr>
+                <m:t>i</m:t>
+              </m:r>
+            </m:e>
+          </m:d>
+          <m:d>
+            <m:dPr>
+              <m:begChr m:val="["/>
+              <m:endChr m:val="]"/>
+              <m:ctrlPr>
+                <w:rPr>
+                  <w:rFonts w:ascii="Cambria Math" w:hAnsi="Cambria Math"/>
+                  <w:i/>
+                </w:rPr>
+              </m:ctrlPr>
+            </m:dPr>
+            <m:e>
+              <m:r>
+                <w:rPr>
+                  <w:rFonts w:ascii="Cambria Math" w:hAnsi="Cambria Math"/>
+                </w:rPr>
+                <m:t>j</m:t>
+              </m:r>
+            </m:e>
+          </m:d>
+          <m:r>
+            <w:rPr>
+              <w:rFonts w:ascii="Cambria Math" w:hAnsi="Cambria Math"/>
+            </w:rPr>
+            <m:t>=</m:t>
+          </m:r>
+          <m:d>
+            <m:dPr>
+              <m:begChr m:val="{"/>
+              <m:endChr m:val=""/>
+              <m:ctrlPr>
+                <w:rPr>
+                  <w:rFonts w:ascii="Cambria Math" w:hAnsi="Cambria Math"/>
+                  <w:i/>
+                </w:rPr>
+              </m:ctrlPr>
+            </m:dPr>
+            <m:e>
+              <m:eqArr>
+                <m:eqArrPr>
+                  <m:ctrlPr>
+                    <w:rPr>
+                      <w:rFonts w:ascii="Cambria Math" w:hAnsi="Cambria Math"/>
+                      <w:i/>
+                    </w:rPr>
+                  </m:ctrlPr>
+                </m:eqArrPr>
+                <m:e>
+                  <m:r>
+                    <w:rPr>
+                      <w:rFonts w:ascii="Cambria Math" w:hAnsi="Cambria Math"/>
+                    </w:rPr>
+                    <m:t>dp</m:t>
+                  </m:r>
+                  <m:d>
+                    <m:dPr>
+                      <m:begChr m:val="["/>
+                      <m:endChr m:val="]"/>
+                      <m:ctrlPr>
+                        <w:rPr>
+                          <w:rFonts w:ascii="Cambria Math" w:hAnsi="Cambria Math"/>
+                          <w:i/>
+                        </w:rPr>
+                      </m:ctrlPr>
+                    </m:dPr>
+                    <m:e>
+                      <m:r>
+                        <w:rPr>
+                          <w:rFonts w:ascii="Cambria Math" w:hAnsi="Cambria Math"/>
+                        </w:rPr>
+                        <m:t>i-1</m:t>
+                      </m:r>
+                    </m:e>
+                  </m:d>
+                  <m:d>
+                    <m:dPr>
+                      <m:begChr m:val="["/>
+                      <m:endChr m:val="]"/>
+                      <m:ctrlPr>
+                        <w:rPr>
+                          <w:rFonts w:ascii="Cambria Math" w:hAnsi="Cambria Math"/>
+                          <w:i/>
+                        </w:rPr>
+                      </m:ctrlPr>
+                    </m:dPr>
+                    <m:e>
+                      <m:r>
+                        <w:rPr>
+                          <w:rFonts w:ascii="Cambria Math" w:hAnsi="Cambria Math"/>
+                        </w:rPr>
+                        <m:t>j-1</m:t>
+                      </m:r>
+                    </m:e>
+                  </m:d>
+                  <m:r>
+                    <w:rPr>
+                      <w:rFonts w:ascii="Cambria Math" w:hAnsi="Cambria Math"/>
+                    </w:rPr>
+                    <m:t xml:space="preserve">                                                               </m:t>
+                  </m:r>
+                  <m:r>
+                    <w:rPr>
+                      <w:rFonts w:ascii="Cambria Math" w:hAnsi="Cambria Math"/>
+                    </w:rPr>
+                    <m:t xml:space="preserve"> </m:t>
+                  </m:r>
+                  <m:r>
+                    <w:rPr>
+                      <w:rFonts w:ascii="Cambria Math" w:hAnsi="Cambria Math"/>
+                    </w:rPr>
+                    <m:t xml:space="preserve"> if query</m:t>
+                  </m:r>
+                  <m:d>
+                    <m:dPr>
+                      <m:begChr m:val="["/>
+                      <m:endChr m:val="]"/>
+                      <m:ctrlPr>
+                        <w:rPr>
+                          <w:rFonts w:ascii="Cambria Math" w:hAnsi="Cambria Math"/>
+                          <w:i/>
+                        </w:rPr>
+                      </m:ctrlPr>
+                    </m:dPr>
+                    <m:e>
+                      <m:r>
+                        <w:rPr>
+                          <w:rFonts w:ascii="Cambria Math" w:hAnsi="Cambria Math"/>
+                        </w:rPr>
+                        <m:t>i</m:t>
+                      </m:r>
+                      <m:r>
+                        <w:rPr>
+                          <w:rFonts w:ascii="Cambria Math" w:hAnsi="Cambria Math"/>
+                        </w:rPr>
+                        <m:t>-1</m:t>
+                      </m:r>
+                    </m:e>
+                  </m:d>
+                  <m:r>
+                    <w:rPr>
+                      <w:rFonts w:ascii="Cambria Math" w:hAnsi="Cambria Math"/>
+                    </w:rPr>
+                    <m:t>=term[j</m:t>
+                  </m:r>
+                  <m:r>
+                    <w:rPr>
+                      <w:rFonts w:ascii="Cambria Math" w:hAnsi="Cambria Math"/>
+                    </w:rPr>
+                    <m:t>-1</m:t>
+                  </m:r>
+                  <m:r>
+                    <w:rPr>
+                      <w:rFonts w:ascii="Cambria Math" w:hAnsi="Cambria Math"/>
+                    </w:rPr>
+                    <m:t>]</m:t>
+                  </m:r>
+                </m:e>
+                <m:e>
+                  <m:r>
+                    <w:rPr>
+                      <w:rFonts w:ascii="Cambria Math" w:hAnsi="Cambria Math"/>
+                    </w:rPr>
+                    <m:t>1+</m:t>
+                  </m:r>
+                  <m:func>
+                    <m:funcPr>
+                      <m:ctrlPr>
+                        <w:rPr>
+                          <w:rFonts w:ascii="Cambria Math" w:hAnsi="Cambria Math"/>
+                          <w:i/>
+                        </w:rPr>
+                      </m:ctrlPr>
+                    </m:funcPr>
+                    <m:fName>
+                      <m:r>
+                        <m:rPr>
+                          <m:sty m:val="p"/>
+                        </m:rPr>
+                        <w:rPr>
+                          <w:rFonts w:ascii="Cambria Math" w:hAnsi="Cambria Math"/>
+                        </w:rPr>
+                        <m:t>min</m:t>
+                      </m:r>
+                    </m:fName>
+                    <m:e>
+                      <m:d>
+                        <m:dPr>
+                          <m:ctrlPr>
+                            <w:rPr>
+                              <w:rFonts w:ascii="Cambria Math" w:hAnsi="Cambria Math"/>
+                              <w:i/>
+                            </w:rPr>
+                          </m:ctrlPr>
+                        </m:dPr>
+                        <m:e>
+                          <m:r>
+                            <w:rPr>
+                              <w:rFonts w:ascii="Cambria Math" w:hAnsi="Cambria Math"/>
+                            </w:rPr>
+                            <m:t>dp</m:t>
+                          </m:r>
+                          <m:d>
+                            <m:dPr>
+                              <m:begChr m:val="["/>
+                              <m:endChr m:val="]"/>
+                              <m:ctrlPr>
+                                <w:rPr>
+                                  <w:rFonts w:ascii="Cambria Math" w:hAnsi="Cambria Math"/>
+                                  <w:i/>
+                                </w:rPr>
+                              </m:ctrlPr>
+                            </m:dPr>
+                            <m:e>
+                              <m:r>
+                                <w:rPr>
+                                  <w:rFonts w:ascii="Cambria Math" w:hAnsi="Cambria Math"/>
+                                </w:rPr>
+                                <m:t>i-1</m:t>
+                              </m:r>
+                            </m:e>
+                          </m:d>
+                          <m:d>
+                            <m:dPr>
+                              <m:begChr m:val="["/>
+                              <m:endChr m:val="]"/>
+                              <m:ctrlPr>
+                                <w:rPr>
+                                  <w:rFonts w:ascii="Cambria Math" w:hAnsi="Cambria Math"/>
+                                  <w:i/>
+                                </w:rPr>
+                              </m:ctrlPr>
+                            </m:dPr>
+                            <m:e>
+                              <m:r>
+                                <w:rPr>
+                                  <w:rFonts w:ascii="Cambria Math" w:hAnsi="Cambria Math"/>
+                                </w:rPr>
+                                <m:t>j</m:t>
+                              </m:r>
+                            </m:e>
+                          </m:d>
+                          <m:r>
+                            <w:rPr>
+                              <w:rFonts w:ascii="Cambria Math" w:hAnsi="Cambria Math"/>
+                            </w:rPr>
+                            <m:t xml:space="preserve">, </m:t>
+                          </m:r>
+                          <m:r>
+                            <w:rPr>
+                              <w:rFonts w:ascii="Cambria Math" w:hAnsi="Cambria Math"/>
+                            </w:rPr>
+                            <m:t>dp</m:t>
+                          </m:r>
+                          <m:d>
+                            <m:dPr>
+                              <m:begChr m:val="["/>
+                              <m:endChr m:val="]"/>
+                              <m:ctrlPr>
+                                <w:rPr>
+                                  <w:rFonts w:ascii="Cambria Math" w:hAnsi="Cambria Math"/>
+                                  <w:i/>
+                                </w:rPr>
+                              </m:ctrlPr>
+                            </m:dPr>
+                            <m:e>
+                              <m:r>
+                                <w:rPr>
+                                  <w:rFonts w:ascii="Cambria Math" w:hAnsi="Cambria Math"/>
+                                </w:rPr>
+                                <m:t>i</m:t>
+                              </m:r>
+                            </m:e>
+                          </m:d>
+                          <m:d>
+                            <m:dPr>
+                              <m:begChr m:val="["/>
+                              <m:endChr m:val="]"/>
+                              <m:ctrlPr>
+                                <w:rPr>
+                                  <w:rFonts w:ascii="Cambria Math" w:hAnsi="Cambria Math"/>
+                                  <w:i/>
+                                </w:rPr>
+                              </m:ctrlPr>
+                            </m:dPr>
+                            <m:e>
+                              <m:r>
+                                <w:rPr>
+                                  <w:rFonts w:ascii="Cambria Math" w:hAnsi="Cambria Math"/>
+                                </w:rPr>
+                                <m:t>j</m:t>
+                              </m:r>
+                              <m:r>
+                                <w:rPr>
+                                  <w:rFonts w:ascii="Cambria Math" w:hAnsi="Cambria Math"/>
+                                </w:rPr>
+                                <m:t>-1</m:t>
+                              </m:r>
+                            </m:e>
+                          </m:d>
+                          <m:r>
+                            <w:rPr>
+                              <w:rFonts w:ascii="Cambria Math" w:hAnsi="Cambria Math"/>
+                            </w:rPr>
+                            <m:t xml:space="preserve">, </m:t>
+                          </m:r>
+                          <m:r>
+                            <w:rPr>
+                              <w:rFonts w:ascii="Cambria Math" w:hAnsi="Cambria Math"/>
+                            </w:rPr>
+                            <m:t>dp</m:t>
+                          </m:r>
+                          <m:d>
+                            <m:dPr>
+                              <m:begChr m:val="["/>
+                              <m:endChr m:val="]"/>
+                              <m:ctrlPr>
+                                <w:rPr>
+                                  <w:rFonts w:ascii="Cambria Math" w:hAnsi="Cambria Math"/>
+                                  <w:i/>
+                                </w:rPr>
+                              </m:ctrlPr>
+                            </m:dPr>
+                            <m:e>
+                              <m:r>
+                                <w:rPr>
+                                  <w:rFonts w:ascii="Cambria Math" w:hAnsi="Cambria Math"/>
+                                </w:rPr>
+                                <m:t>i-1</m:t>
+                              </m:r>
+                            </m:e>
+                          </m:d>
+                          <m:d>
+                            <m:dPr>
+                              <m:begChr m:val="["/>
+                              <m:endChr m:val="]"/>
+                              <m:ctrlPr>
+                                <w:rPr>
+                                  <w:rFonts w:ascii="Cambria Math" w:hAnsi="Cambria Math"/>
+                                  <w:i/>
+                                </w:rPr>
+                              </m:ctrlPr>
+                            </m:dPr>
+                            <m:e>
+                              <m:r>
+                                <w:rPr>
+                                  <w:rFonts w:ascii="Cambria Math" w:hAnsi="Cambria Math"/>
+                                </w:rPr>
+                                <m:t>j-1</m:t>
+                              </m:r>
+                            </m:e>
+                          </m:d>
+                        </m:e>
+                      </m:d>
+                    </m:e>
+                  </m:func>
+                  <m:r>
+                    <w:rPr>
+                      <w:rFonts w:ascii="Cambria Math" w:hAnsi="Cambria Math"/>
+                    </w:rPr>
+                    <m:t xml:space="preserve">         </m:t>
+                  </m:r>
+                  <m:r>
+                    <w:rPr>
+                      <w:rFonts w:ascii="Cambria Math" w:hAnsi="Cambria Math"/>
+                    </w:rPr>
+                    <m:t xml:space="preserve">  </m:t>
+                  </m:r>
+                  <m:r>
+                    <w:rPr>
+                      <w:rFonts w:ascii="Cambria Math" w:hAnsi="Cambria Math"/>
+                    </w:rPr>
+                    <m:t xml:space="preserve"> otherwise</m:t>
+                  </m:r>
+                  <m:r>
+                    <w:rPr>
+                      <w:rFonts w:ascii="Cambria Math" w:hAnsi="Cambria Math"/>
+                    </w:rPr>
+                    <m:t xml:space="preserve">      </m:t>
+                  </m:r>
+                  <m:r>
+                    <w:rPr>
+                      <w:rFonts w:ascii="Cambria Math" w:hAnsi="Cambria Math"/>
+                    </w:rPr>
+                    <m:t xml:space="preserve">        </m:t>
+                  </m:r>
+                  <m:r>
+                    <w:rPr>
+                      <w:rFonts w:ascii="Cambria Math" w:hAnsi="Cambria Math"/>
+                    </w:rPr>
+                    <m:t xml:space="preserve">    </m:t>
+                  </m:r>
+                </m:e>
+              </m:eqArr>
+            </m:e>
+          </m:d>
+        </m:oMath>
+      </m:oMathPara>
+    </w:p>
+    <w:p>
+      <w:pPr>
+        <w:pStyle w:val="DocStyle"/>
+        <w:rPr>
+          <w:rtl/>
+        </w:rPr>
+      </w:pPr>
+      <w:r>
+        <w:rPr>
+          <w:rFonts w:hint="cs"/>
+          <w:rtl/>
+        </w:rPr>
+        <w:t xml:space="preserve">و در نهایت </w:t>
+      </w:r>
+      <w:proofErr w:type="spellStart"/>
+      <w:r>
+        <w:t>dp</w:t>
+      </w:r>
+      <w:proofErr w:type="spellEnd"/>
+      <w:r>
+        <w:t>[</w:t>
+      </w:r>
+      <w:proofErr w:type="spellStart"/>
+      <w:r>
+        <w:t>len</w:t>
+      </w:r>
+      <w:proofErr w:type="spellEnd"/>
+      <w:r>
+        <w:t>(query)][</w:t>
+      </w:r>
+      <w:proofErr w:type="spellStart"/>
+      <w:r>
+        <w:t>len</w:t>
+      </w:r>
+      <w:proofErr w:type="spellEnd"/>
+      <w:r>
+        <w:t>(term)]</w:t>
+      </w:r>
+      <w:r>
+        <w:rPr>
+          <w:rFonts w:hint="cs"/>
+          <w:rtl/>
+        </w:rPr>
+        <w:t xml:space="preserve"> به عنوان خروجی بازگردانده می‌شود.</w:t>
+      </w:r>
+    </w:p>
+    <w:p>
+      <w:pPr>
+        <w:pStyle w:val="DocStyle"/>
+        <w:rPr>
+          <w:rFonts w:hint="cs"/>
+          <w:rtl/>
+        </w:rPr>
+      </w:pPr>
+      <w:r>
+        <w:rPr>
+          <w:rFonts w:hint="cs"/>
+          <w:rtl/>
+        </w:rPr>
+        <w:t xml:space="preserve">در ادامه مثال‌هایی از عملکرد تابع </w:t>
+      </w:r>
+      <w:proofErr w:type="spellStart"/>
+      <w:r>
+        <w:t>edit_distance</w:t>
+      </w:r>
+      <w:proofErr w:type="spellEnd"/>
+      <w:r>
+        <w:rPr>
+          <w:rFonts w:hint="cs"/>
+          <w:rtl/>
+        </w:rPr>
+        <w:t xml:space="preserve"> دیده می‌شود.</w:t>
+      </w:r>
     </w:p>
     <w:p>
       <w:pPr>
@@ -6438,9 +8344,9 @@
           <w:rtl/>
         </w:rPr>
       </w:pPr>
-      <w:bookmarkStart w:id="50" w:name="_Toc54662281"/>
-      <w:bookmarkStart w:id="51" w:name="_Toc54662561"/>
-      <w:bookmarkStart w:id="52" w:name="_Toc56047347"/>
+      <w:bookmarkStart w:id="52" w:name="_Toc54662281"/>
+      <w:bookmarkStart w:id="53" w:name="_Toc54662561"/>
+      <w:bookmarkStart w:id="54" w:name="_Toc56047347"/>
       <w:r>
         <w:rPr>
           <w:rFonts w:hint="cs"/>
@@ -6448,9 +8354,9 @@
         </w:rPr>
         <w:t>نمایش پرسمان اصلاح‌شده</w:t>
       </w:r>
-      <w:bookmarkEnd w:id="50"/>
-      <w:bookmarkEnd w:id="51"/>
       <w:bookmarkEnd w:id="52"/>
+      <w:bookmarkEnd w:id="53"/>
+      <w:bookmarkEnd w:id="54"/>
     </w:p>
     <w:p>
       <w:pPr>
@@ -6464,13 +8370,222 @@
           <w:rFonts w:hint="cs"/>
           <w:rtl/>
         </w:rPr>
-        <w:t>متن</w:t>
+        <w:t xml:space="preserve">در این قسمت از توابع دو قسمت قبلی استفاده می‌کنیم. در صورتی که پس از پیش‌پردازش پرسمان، کلمه‌ای موجود باشد که در دیکشنری موجود نباشد، با استفاده از قسمت اول لیستی از واژه‌های پیشنهادی را باز می‌گردانیم، دقیقا مانند عملیاتی که هنگام اجرای دستور </w:t>
+      </w:r>
+      <w:proofErr w:type="spellStart"/>
+      <w:r>
+        <w:t>correction_list</w:t>
+      </w:r>
+      <w:proofErr w:type="spellEnd"/>
+      <w:r>
+        <w:rPr>
+          <w:rFonts w:hint="cs"/>
+          <w:rtl/>
+        </w:rPr>
+        <w:t xml:space="preserve"> انجام می‌شود. سپس از تابع </w:t>
+      </w:r>
+      <w:proofErr w:type="spellStart"/>
+      <w:r>
+        <w:t>edit_distance</w:t>
+      </w:r>
+      <w:proofErr w:type="spellEnd"/>
+      <w:r>
+        <w:rPr>
+          <w:rFonts w:hint="cs"/>
+          <w:rtl/>
+        </w:rPr>
+        <w:t xml:space="preserve"> استفاده می‌کنیم و کلمه‌ای را که کمترین فاصله‌ی ویرایش را با کلمه‌ی پرسمان دارد، جایگزین می‌کنیم. مثالی از عملکرد این قسمت در بخش </w:t>
+      </w:r>
+      <w:r>
+        <w:rPr>
+          <w:rtl/>
+        </w:rPr>
+        <w:fldChar w:fldCharType="begin"/>
+      </w:r>
+      <w:r>
+        <w:rPr>
+          <w:rtl/>
+        </w:rPr>
+        <w:instrText xml:space="preserve"> </w:instrText>
+      </w:r>
+      <w:r>
+        <w:instrText xml:space="preserve">HYPERLINK </w:instrText>
+      </w:r>
+      <w:r>
+        <w:rPr>
+          <w:rtl/>
+        </w:rPr>
+        <w:instrText xml:space="preserve"> \</w:instrText>
+      </w:r>
+      <w:r>
+        <w:instrText xml:space="preserve">l </w:instrText>
+      </w:r>
+      <w:r>
+        <w:rPr>
+          <w:rtl/>
+        </w:rPr>
+        <w:instrText>"_جستجو</w:instrText>
+      </w:r>
+      <w:r>
+        <w:rPr>
+          <w:rFonts w:hint="cs"/>
+          <w:rtl/>
+        </w:rPr>
+        <w:instrText>ی</w:instrText>
+      </w:r>
+      <w:r>
+        <w:rPr>
+          <w:rtl/>
+        </w:rPr>
+        <w:instrText>_</w:instrText>
+      </w:r>
+      <w:r>
+        <w:instrText>ltc-lnc_</w:instrText>
+      </w:r>
+      <w:r>
+        <w:rPr>
+          <w:rtl/>
+        </w:rPr>
+        <w:instrText xml:space="preserve">پرسمان" </w:instrText>
+      </w:r>
+      <w:r>
+        <w:rPr>
+          <w:rtl/>
+        </w:rPr>
+      </w:r>
+      <w:r>
+        <w:rPr>
+          <w:rtl/>
+        </w:rPr>
+        <w:fldChar w:fldCharType="separate"/>
+      </w:r>
+      <w:r>
+        <w:rPr>
+          <w:rStyle w:val="Hyperlink"/>
+          <w:rFonts w:hint="cs"/>
+          <w:u w:val="none"/>
+          <w:rtl/>
+        </w:rPr>
+        <w:t xml:space="preserve">جستجوی </w:t>
+      </w:r>
+      <w:proofErr w:type="spellStart"/>
+      <w:r>
+        <w:rPr>
+          <w:rStyle w:val="Hyperlink"/>
+          <w:u w:val="none"/>
+        </w:rPr>
+        <w:t>ltc-lnc</w:t>
+      </w:r>
+      <w:proofErr w:type="spellEnd"/>
+      <w:r>
+        <w:rPr>
+          <w:rStyle w:val="Hyperlink"/>
+          <w:rFonts w:hint="cs"/>
+          <w:u w:val="none"/>
+          <w:rtl/>
+        </w:rPr>
+        <w:t xml:space="preserve"> پرسمان</w:t>
+      </w:r>
+      <w:r>
+        <w:rPr>
+          <w:rtl/>
+        </w:rPr>
+        <w:fldChar w:fldCharType="end"/>
+      </w:r>
+      <w:r>
+        <w:rPr>
+          <w:rFonts w:hint="cs"/>
+          <w:rtl/>
+        </w:rPr>
+        <w:t xml:space="preserve"> قابل مشاهده است.</w:t>
       </w:r>
     </w:p>
     <w:p>
       <w:pPr>
         <w:pStyle w:val="DocStyle"/>
-        <w:rPr>
+        <w:jc w:val="center"/>
+        <w:rPr>
+          <w:rtl/>
+        </w:rPr>
+      </w:pPr>
+      <w:r>
+        <w:rPr>
+          <w:noProof/>
+          <w:rtl/>
+          <w:lang w:bidi="ar-SA"/>
+        </w:rPr>
+        <w:lastRenderedPageBreak/>
+        <w:drawing>
+          <wp:inline distT="0" distB="0" distL="0" distR="0">
+            <wp:extent cx="4023360" cy="1536065"/>
+            <wp:effectExtent l="0" t="0" r="0" b="6985"/>
+            <wp:docPr id="8" name="Picture 8" descr="C:\Users\10\Pictures\Screenshots\Screenshot (373).png"/>
+            <wp:cNvGraphicFramePr>
+              <a:graphicFrameLocks xmlns:a="http://schemas.openxmlformats.org/drawingml/2006/main" noChangeAspect="1"/>
+            </wp:cNvGraphicFramePr>
+            <a:graphic xmlns:a="http://schemas.openxmlformats.org/drawingml/2006/main">
+              <a:graphicData uri="http://schemas.openxmlformats.org/drawingml/2006/picture">
+                <pic:pic xmlns:pic="http://schemas.openxmlformats.org/drawingml/2006/picture">
+                  <pic:nvPicPr>
+                    <pic:cNvPr id="0" name="Picture 2" descr="C:\Users\10\Pictures\Screenshots\Screenshot (373).png"/>
+                    <pic:cNvPicPr>
+                      <a:picLocks noChangeAspect="1" noChangeArrowheads="1"/>
+                    </pic:cNvPicPr>
+                  </pic:nvPicPr>
+                  <pic:blipFill>
+                    <a:blip r:embed="rId15">
+                      <a:extLst>
+                        <a:ext uri="{28A0092B-C50C-407E-A947-70E740481C1C}">
+                          <a14:useLocalDpi xmlns:a14="http://schemas.microsoft.com/office/drawing/2010/main" val="0"/>
+                        </a:ext>
+                      </a:extLst>
+                    </a:blip>
+                    <a:srcRect/>
+                    <a:stretch>
+                      <a:fillRect/>
+                    </a:stretch>
+                  </pic:blipFill>
+                  <pic:spPr bwMode="auto">
+                    <a:xfrm>
+                      <a:off x="0" y="0"/>
+                      <a:ext cx="4023360" cy="1536065"/>
+                    </a:xfrm>
+                    <a:prstGeom prst="rect">
+                      <a:avLst/>
+                    </a:prstGeom>
+                    <a:noFill/>
+                    <a:ln>
+                      <a:noFill/>
+                    </a:ln>
+                  </pic:spPr>
+                </pic:pic>
+              </a:graphicData>
+            </a:graphic>
+          </wp:inline>
+        </w:drawing>
+      </w:r>
+    </w:p>
+    <w:p>
+      <w:pPr>
+        <w:pStyle w:val="imagecaption"/>
+        <w:rPr>
+          <w:rFonts w:hint="cs"/>
+          <w:rtl/>
+        </w:rPr>
+      </w:pPr>
+      <w:r>
+        <w:rPr>
+          <w:rFonts w:hint="cs"/>
+          <w:rtl/>
+        </w:rPr>
+        <w:t>تصویر 6: مثالی از محاسبه‌ی فاصله‌ی ویرایش</w:t>
+      </w:r>
+    </w:p>
+    <w:p>
+      <w:pPr>
+        <w:pStyle w:val="DocStyle"/>
+        <w:rPr>
+          <w:rFonts w:hint="cs"/>
           <w:rtl/>
         </w:rPr>
       </w:pPr>
@@ -6490,9 +8605,9 @@
         </w:rPr>
         <w:t xml:space="preserve"> </w:t>
       </w:r>
-      <w:bookmarkStart w:id="53" w:name="_Toc54662282"/>
-      <w:bookmarkStart w:id="54" w:name="_Toc54662562"/>
-      <w:bookmarkStart w:id="55" w:name="_Toc56047348"/>
+      <w:bookmarkStart w:id="55" w:name="_Toc54662282"/>
+      <w:bookmarkStart w:id="56" w:name="_Toc54662562"/>
+      <w:bookmarkStart w:id="57" w:name="_Toc56047348"/>
       <w:r>
         <w:rPr>
           <w:rFonts w:hint="cs"/>
@@ -6500,23 +8615,67 @@
         </w:rPr>
         <w:t>جستجو و بازیابی اسناد</w:t>
       </w:r>
-      <w:bookmarkEnd w:id="53"/>
-      <w:bookmarkEnd w:id="54"/>
       <w:bookmarkEnd w:id="55"/>
+      <w:bookmarkEnd w:id="56"/>
+      <w:bookmarkEnd w:id="57"/>
     </w:p>
     <w:p>
       <w:pPr>
         <w:pStyle w:val="DocStyle"/>
-        <w:rPr>
-          <w:rtl/>
-        </w:rPr>
-      </w:pPr>
-      <w:r>
-        <w:rPr>
-          <w:rFonts w:hint="cs"/>
-          <w:rtl/>
-        </w:rPr>
-        <w:t>توضیحات</w:t>
+      </w:pPr>
+      <w:r>
+        <w:rPr>
+          <w:rFonts w:hint="cs"/>
+          <w:rtl/>
+        </w:rPr>
+        <w:t>در این بخش کاربر می‌تواند پرسمان خود را وارد کند و پس از اصلاح پرسمان (در صورت نیاز)،</w:t>
+      </w:r>
+      <w:r>
+        <w:rPr>
+          <w:rFonts w:hint="cs"/>
+          <w:rtl/>
+        </w:rPr>
+        <w:t xml:space="preserve"> در بخش اول می‌تواند مستندات مرتبط را بر اساس امتیاز </w:t>
+      </w:r>
+      <w:proofErr w:type="spellStart"/>
+      <w:r>
+        <w:t>ltc-lnc</w:t>
+      </w:r>
+      <w:proofErr w:type="spellEnd"/>
+      <w:r>
+        <w:rPr>
+          <w:rFonts w:hint="cs"/>
+          <w:rtl/>
+        </w:rPr>
+        <w:t xml:space="preserve"> مشاهده کند و در بخش دوم نیز</w:t>
+      </w:r>
+      <w:r>
+        <w:rPr>
+          <w:rFonts w:hint="cs"/>
+          <w:rtl/>
+        </w:rPr>
+        <w:t xml:space="preserve"> بعد از اصلاح پرسمان، بررسی می‌کند که در کدام مستندات</w:t>
+      </w:r>
+      <w:r>
+        <w:rPr>
+          <w:rFonts w:hint="cs"/>
+          <w:rtl/>
+        </w:rPr>
+        <w:t xml:space="preserve"> تمامی</w:t>
+      </w:r>
+      <w:r>
+        <w:rPr>
+          <w:rFonts w:hint="cs"/>
+          <w:rtl/>
+        </w:rPr>
+        <w:t xml:space="preserve"> این کلمات در پنجره‌ی داده شده وجود دارند</w:t>
+      </w:r>
+      <w:r>
+        <w:rPr>
+          <w:rFonts w:hint="cs"/>
+          <w:rtl/>
+        </w:rPr>
+        <w:t xml:space="preserve"> و سپس آنها را به ترتیب امتیاز به کاربر نشان می‌دهد. در ادامه به شرح توابع این بخش می‌پردازیم.</w:t>
       </w:r>
     </w:p>
     <w:p>
@@ -6532,11 +8691,12 @@
         <w:pStyle w:val="Heading2"/>
         <w:bidi/>
         <w:rPr>
-          <w:rtl/>
           <w:lang w:bidi="fa-IR"/>
         </w:rPr>
       </w:pPr>
-      <w:bookmarkStart w:id="56" w:name="_Toc56047349"/>
+      <w:bookmarkStart w:id="58" w:name="_Toc56047349"/>
+      <w:bookmarkStart w:id="59" w:name="_جستجوی_ltc-lnc_پرسمان"/>
+      <w:bookmarkEnd w:id="59"/>
       <w:r>
         <w:rPr>
           <w:rFonts w:hint="cs"/>
@@ -6557,21 +8717,374 @@
         </w:rPr>
         <w:t xml:space="preserve"> پرسمان</w:t>
       </w:r>
-      <w:bookmarkEnd w:id="56"/>
+      <w:bookmarkEnd w:id="58"/>
     </w:p>
     <w:p>
       <w:pPr>
         <w:pStyle w:val="DocStyle"/>
         <w:rPr>
-          <w:rtl/>
-        </w:rPr>
-      </w:pPr>
-      <w:r>
-        <w:rPr>
-          <w:rFonts w:hint="cs"/>
-          <w:rtl/>
-        </w:rPr>
-        <w:t>متن</w:t>
+          <w:rFonts w:hint="cs"/>
+          <w:rtl/>
+        </w:rPr>
+      </w:pPr>
+      <w:r>
+        <w:rPr>
+          <w:rFonts w:hint="cs"/>
+          <w:rtl/>
+        </w:rPr>
+        <w:t xml:space="preserve">این بخش با فراخوانی دستور </w:t>
+      </w:r>
+      <w:r>
+        <w:t>query [</w:t>
+      </w:r>
+      <w:proofErr w:type="spellStart"/>
+      <w:r>
+        <w:t>lang</w:t>
+      </w:r>
+      <w:proofErr w:type="spellEnd"/>
+      <w:r>
+        <w:t>]</w:t>
+      </w:r>
+      <w:r>
+        <w:rPr>
+          <w:rFonts w:hint="cs"/>
+          <w:rtl/>
+        </w:rPr>
+        <w:t xml:space="preserve"> فعال می‌شود. پس از ورود کوئری توسط کاربر، تابع اصلاح کوئری صدا زده می‌شود تا در صورت لزوم اصلاح شود. </w:t>
+      </w:r>
+      <w:r>
+        <w:rPr>
+          <w:rFonts w:hint="cs"/>
+          <w:rtl/>
+        </w:rPr>
+        <w:t xml:space="preserve">سپس تابع </w:t>
+      </w:r>
+      <w:proofErr w:type="spellStart"/>
+      <w:r>
+        <w:t>process_usual_query</w:t>
+      </w:r>
+      <w:proofErr w:type="spellEnd"/>
+      <w:r>
+        <w:rPr>
+          <w:rFonts w:hint="cs"/>
+          <w:rtl/>
+        </w:rPr>
+        <w:t xml:space="preserve"> فراخوانی می‌شود. این تابع کوئری را به روش </w:t>
+      </w:r>
+      <w:proofErr w:type="spellStart"/>
+      <w:r>
+        <w:t>lnc</w:t>
+      </w:r>
+      <w:proofErr w:type="spellEnd"/>
+      <w:r>
+        <w:rPr>
+          <w:rFonts w:hint="cs"/>
+          <w:rtl/>
+        </w:rPr>
+        <w:t xml:space="preserve"> بررسی می‌کند و طول پرسمان و تکرار هر ترم در پرسمان را به دست می‌آورد و سپس به ازای هر شناسه‌ی مستند، تابع </w:t>
+      </w:r>
+      <w:proofErr w:type="spellStart"/>
+      <w:r>
+        <w:t>tf_idf</w:t>
+      </w:r>
+      <w:proofErr w:type="spellEnd"/>
+      <w:r>
+        <w:rPr>
+          <w:rFonts w:hint="cs"/>
+          <w:rtl/>
+        </w:rPr>
+        <w:t xml:space="preserve"> صدا زده می‌شود. این تابع ابتدا مقدار عبارت </w:t>
+      </w:r>
+      <w:r>
+        <w:t xml:space="preserve">(1 + log </w:t>
+      </w:r>
+      <w:proofErr w:type="spellStart"/>
+      <w:r>
+        <w:t>tf</w:t>
+      </w:r>
+      <w:proofErr w:type="spellEnd"/>
+      <w:r>
+        <w:t xml:space="preserve">) </w:t>
+      </w:r>
+      <w:r>
+        <w:rPr>
+          <w:rFonts w:cs="Times New Roman"/>
+        </w:rPr>
+        <w:t>×</w:t>
+      </w:r>
+      <w:r>
+        <w:t xml:space="preserve"> </w:t>
+      </w:r>
+      <w:proofErr w:type="spellStart"/>
+      <w:r>
+        <w:t>idf</w:t>
+      </w:r>
+      <w:proofErr w:type="spellEnd"/>
+      <w:r>
+        <w:rPr>
+          <w:rFonts w:hint="cs"/>
+          <w:rtl/>
+        </w:rPr>
+        <w:t xml:space="preserve"> </w:t>
+      </w:r>
+      <w:r>
+        <w:rPr>
+          <w:rFonts w:hint="cs"/>
+          <w:rtl/>
+        </w:rPr>
+        <w:t xml:space="preserve">را برای هر ترم مستند محاسبه می‌کند و سپس با فراخوانی تابع </w:t>
+      </w:r>
+      <w:proofErr w:type="spellStart"/>
+      <w:r>
+        <w:t>doc_length</w:t>
+      </w:r>
+      <w:proofErr w:type="spellEnd"/>
+      <w:r>
+        <w:rPr>
+          <w:rFonts w:hint="cs"/>
+          <w:rtl/>
+        </w:rPr>
+        <w:t xml:space="preserve">، طول بردار مستند را محاسبه می‌کند و در نهایت ضرب داخلی بردار مستند و بردار پرسمان را خروجی می‌دهد. سپس این امتیازات مرتب می‌شوند و در نهایت حداکثر 10 مستندی که امتیاز </w:t>
+      </w:r>
+      <w:proofErr w:type="spellStart"/>
+      <w:r>
+        <w:t>ltc-lnc</w:t>
+      </w:r>
+      <w:proofErr w:type="spellEnd"/>
+      <w:r>
+        <w:rPr>
+          <w:rFonts w:hint="cs"/>
+          <w:rtl/>
+        </w:rPr>
+        <w:t xml:space="preserve"> مخالف صفر دارند، خروجی داده می‌شود.</w:t>
+      </w:r>
+    </w:p>
+    <w:p>
+      <w:pPr>
+        <w:pStyle w:val="DocStyle"/>
+      </w:pPr>
+      <w:r>
+        <w:rPr>
+          <w:rFonts w:hint="cs"/>
+          <w:rtl/>
+        </w:rPr>
+        <w:t>در ادامه نمونه‌ای از فراخوانی دستور مرتبط با این بخش دیده می‌شود.</w:t>
+      </w:r>
+      <w:r>
+        <w:rPr>
+          <w:rFonts w:hint="cs"/>
+          <w:rtl/>
+        </w:rPr>
+        <w:t xml:space="preserve"> شایان ذکر است که در صورتی که خود </w:t>
+      </w:r>
+      <w:proofErr w:type="spellStart"/>
+      <w:r>
+        <w:t>tf</w:t>
+      </w:r>
+      <w:proofErr w:type="spellEnd"/>
+      <w:r>
+        <w:rPr>
+          <w:rFonts w:hint="cs"/>
+          <w:rtl/>
+        </w:rPr>
+        <w:t xml:space="preserve"> به‌جای </w:t>
+      </w:r>
+      <w:r>
+        <w:t xml:space="preserve">1 + log </w:t>
+      </w:r>
+      <w:proofErr w:type="spellStart"/>
+      <w:r>
+        <w:t>tf</w:t>
+      </w:r>
+      <w:proofErr w:type="spellEnd"/>
+      <w:r>
+        <w:rPr>
+          <w:rFonts w:hint="cs"/>
+          <w:rtl/>
+        </w:rPr>
+        <w:t xml:space="preserve"> در نظر گرفته می‌شد، نتایج بهتری به دست می‌آمد.</w:t>
+      </w:r>
+    </w:p>
+    <w:p>
+      <w:pPr>
+        <w:pStyle w:val="DocStyle"/>
+        <w:jc w:val="center"/>
+        <w:rPr>
+          <w:rFonts w:cs="Arial" w:hint="cs"/>
+          <w:rtl/>
+        </w:rPr>
+      </w:pPr>
+      <w:r>
+        <w:rPr>
+          <w:rFonts w:cs="Arial"/>
+          <w:noProof/>
+          <w:rtl/>
+          <w:lang w:bidi="ar-SA"/>
+        </w:rPr>
+        <w:lastRenderedPageBreak/>
+        <w:drawing>
+          <wp:inline distT="0" distB="0" distL="0" distR="0">
+            <wp:extent cx="5943600" cy="2033425"/>
+            <wp:effectExtent l="0" t="0" r="0" b="5080"/>
+            <wp:docPr id="11" name="Picture 11" descr="C:\Users\10\Pictures\Screenshots\Screenshot (379).png"/>
+            <wp:cNvGraphicFramePr>
+              <a:graphicFrameLocks xmlns:a="http://schemas.openxmlformats.org/drawingml/2006/main" noChangeAspect="1"/>
+            </wp:cNvGraphicFramePr>
+            <a:graphic xmlns:a="http://schemas.openxmlformats.org/drawingml/2006/main">
+              <a:graphicData uri="http://schemas.openxmlformats.org/drawingml/2006/picture">
+                <pic:pic xmlns:pic="http://schemas.openxmlformats.org/drawingml/2006/picture">
+                  <pic:nvPicPr>
+                    <pic:cNvPr id="0" name="Picture 5" descr="C:\Users\10\Pictures\Screenshots\Screenshot (379).png"/>
+                    <pic:cNvPicPr>
+                      <a:picLocks noChangeAspect="1" noChangeArrowheads="1"/>
+                    </pic:cNvPicPr>
+                  </pic:nvPicPr>
+                  <pic:blipFill>
+                    <a:blip r:embed="rId16" cstate="print">
+                      <a:extLst>
+                        <a:ext uri="{28A0092B-C50C-407E-A947-70E740481C1C}">
+                          <a14:useLocalDpi xmlns:a14="http://schemas.microsoft.com/office/drawing/2010/main" val="0"/>
+                        </a:ext>
+                      </a:extLst>
+                    </a:blip>
+                    <a:srcRect/>
+                    <a:stretch>
+                      <a:fillRect/>
+                    </a:stretch>
+                  </pic:blipFill>
+                  <pic:spPr bwMode="auto">
+                    <a:xfrm>
+                      <a:off x="0" y="0"/>
+                      <a:ext cx="5943600" cy="2033425"/>
+                    </a:xfrm>
+                    <a:prstGeom prst="rect">
+                      <a:avLst/>
+                    </a:prstGeom>
+                    <a:noFill/>
+                    <a:ln>
+                      <a:noFill/>
+                    </a:ln>
+                  </pic:spPr>
+                </pic:pic>
+              </a:graphicData>
+            </a:graphic>
+          </wp:inline>
+        </w:drawing>
+      </w:r>
+    </w:p>
+    <w:p>
+      <w:pPr>
+        <w:pStyle w:val="imagecaption"/>
+        <w:rPr>
+          <w:rtl/>
+        </w:rPr>
+      </w:pPr>
+      <w:r>
+        <w:rPr>
+          <w:rFonts w:hint="cs"/>
+          <w:rtl/>
+        </w:rPr>
+        <w:t>تصویر 7: ن</w:t>
+      </w:r>
+      <w:r>
+        <w:rPr>
+          <w:rFonts w:hint="cs"/>
+          <w:rtl/>
+        </w:rPr>
+        <w:t>مونه‌ای از پرسمان انگلیسی،</w:t>
+      </w:r>
+      <w:r>
+        <w:rPr>
+          <w:rFonts w:hint="cs"/>
+          <w:rtl/>
+        </w:rPr>
+        <w:t xml:space="preserve"> همان‌طور که دیده می‌شود، ابتدا پرسمان اصلاح شده و سپس مستندات مرتبط و شواهد آن چاپ شده‌اند.</w:t>
+      </w:r>
+    </w:p>
+    <w:p>
+      <w:pPr>
+        <w:pStyle w:val="imagecaption"/>
+        <w:rPr>
+          <w:rFonts w:hint="cs"/>
+          <w:rtl/>
+        </w:rPr>
+      </w:pPr>
+    </w:p>
+    <w:p>
+      <w:pPr>
+        <w:pStyle w:val="DocStyle"/>
+        <w:jc w:val="center"/>
+        <w:rPr>
+          <w:rtl/>
+        </w:rPr>
+      </w:pPr>
+      <w:r>
+        <w:rPr>
+          <w:noProof/>
+          <w:rtl/>
+          <w:lang w:bidi="ar-SA"/>
+        </w:rPr>
+        <w:drawing>
+          <wp:inline distT="0" distB="0" distL="0" distR="0">
+            <wp:extent cx="5943600" cy="2022243"/>
+            <wp:effectExtent l="0" t="0" r="0" b="0"/>
+            <wp:docPr id="12" name="Picture 12" descr="C:\Users\10\Pictures\Screenshots\Screenshot (380).png"/>
+            <wp:cNvGraphicFramePr>
+              <a:graphicFrameLocks xmlns:a="http://schemas.openxmlformats.org/drawingml/2006/main" noChangeAspect="1"/>
+            </wp:cNvGraphicFramePr>
+            <a:graphic xmlns:a="http://schemas.openxmlformats.org/drawingml/2006/main">
+              <a:graphicData uri="http://schemas.openxmlformats.org/drawingml/2006/picture">
+                <pic:pic xmlns:pic="http://schemas.openxmlformats.org/drawingml/2006/picture">
+                  <pic:nvPicPr>
+                    <pic:cNvPr id="0" name="Picture 6" descr="C:\Users\10\Pictures\Screenshots\Screenshot (380).png"/>
+                    <pic:cNvPicPr>
+                      <a:picLocks noChangeAspect="1" noChangeArrowheads="1"/>
+                    </pic:cNvPicPr>
+                  </pic:nvPicPr>
+                  <pic:blipFill>
+                    <a:blip r:embed="rId17" cstate="print">
+                      <a:extLst>
+                        <a:ext uri="{28A0092B-C50C-407E-A947-70E740481C1C}">
+                          <a14:useLocalDpi xmlns:a14="http://schemas.microsoft.com/office/drawing/2010/main" val="0"/>
+                        </a:ext>
+                      </a:extLst>
+                    </a:blip>
+                    <a:srcRect/>
+                    <a:stretch>
+                      <a:fillRect/>
+                    </a:stretch>
+                  </pic:blipFill>
+                  <pic:spPr bwMode="auto">
+                    <a:xfrm>
+                      <a:off x="0" y="0"/>
+                      <a:ext cx="5943600" cy="2022243"/>
+                    </a:xfrm>
+                    <a:prstGeom prst="rect">
+                      <a:avLst/>
+                    </a:prstGeom>
+                    <a:noFill/>
+                    <a:ln>
+                      <a:noFill/>
+                    </a:ln>
+                  </pic:spPr>
+                </pic:pic>
+              </a:graphicData>
+            </a:graphic>
+          </wp:inline>
+        </w:drawing>
+      </w:r>
+    </w:p>
+    <w:p>
+      <w:pPr>
+        <w:pStyle w:val="DocStyle"/>
+        <w:jc w:val="center"/>
+      </w:pPr>
+      <w:r>
+        <w:rPr>
+          <w:rFonts w:hint="cs"/>
+          <w:rtl/>
+        </w:rPr>
+        <w:t>تصویر 8: نمونه‌ای از پرسمان فارسی</w:t>
       </w:r>
     </w:p>
     <w:p>
@@ -6591,7 +9104,7 @@
           <w:lang w:bidi="fa-IR"/>
         </w:rPr>
       </w:pPr>
-      <w:bookmarkStart w:id="57" w:name="_Toc56047350"/>
+      <w:bookmarkStart w:id="60" w:name="_Toc56047350"/>
       <w:r>
         <w:rPr>
           <w:rFonts w:hint="cs"/>
@@ -6610,7 +9123,7 @@
         </w:rPr>
         <w:t xml:space="preserve"> با اندازه‌ی پنجره‌ی داده شده در ورودی</w:t>
       </w:r>
-      <w:bookmarkEnd w:id="57"/>
+      <w:bookmarkEnd w:id="60"/>
     </w:p>
     <w:p>
       <w:pPr>
@@ -6650,52 +9163,15 @@
         </w:rPr>
         <w:t xml:space="preserve"> </w:t>
       </w:r>
-      <w:bookmarkStart w:id="58" w:name="_Toc54662285"/>
-      <w:bookmarkStart w:id="59" w:name="_Toc54662565"/>
-      <w:bookmarkStart w:id="60" w:name="_Toc56047351"/>
+      <w:bookmarkStart w:id="61" w:name="_Toc54662285"/>
+      <w:bookmarkStart w:id="62" w:name="_Toc54662565"/>
+      <w:bookmarkStart w:id="63" w:name="_Toc56047351"/>
       <w:r>
         <w:rPr>
           <w:rFonts w:hint="cs"/>
           <w:rtl/>
         </w:rPr>
         <w:t>نحوه‌ی تقسیم وظایف</w:t>
-      </w:r>
-      <w:bookmarkEnd w:id="58"/>
-      <w:bookmarkEnd w:id="59"/>
-      <w:bookmarkEnd w:id="60"/>
-    </w:p>
-    <w:p>
-      <w:pPr>
-        <w:pStyle w:val="DocStyle"/>
-        <w:rPr>
-          <w:rtl/>
-        </w:rPr>
-      </w:pPr>
-      <w:r>
-        <w:rPr>
-          <w:rFonts w:hint="cs"/>
-          <w:rtl/>
-        </w:rPr>
-        <w:t>توضیحات</w:t>
-      </w:r>
-    </w:p>
-    <w:p>
-      <w:pPr>
-        <w:pStyle w:val="Heading2"/>
-        <w:bidi/>
-        <w:rPr>
-          <w:rtl/>
-        </w:rPr>
-      </w:pPr>
-      <w:bookmarkStart w:id="61" w:name="_Toc54662286"/>
-      <w:bookmarkStart w:id="62" w:name="_Toc54662566"/>
-      <w:bookmarkStart w:id="63" w:name="_Toc56047352"/>
-      <w:r>
-        <w:rPr>
-          <w:rFonts w:hint="cs"/>
-          <w:rtl/>
-        </w:rPr>
-        <w:t>نیما جمالی</w:t>
       </w:r>
       <w:bookmarkEnd w:id="61"/>
       <w:bookmarkEnd w:id="62"/>
@@ -6713,46 +9189,8 @@
           <w:rFonts w:hint="cs"/>
           <w:rtl/>
         </w:rPr>
-        <w:t xml:space="preserve">1- </w:t>
-      </w:r>
-    </w:p>
-    <w:p>
-      <w:pPr>
-        <w:pStyle w:val="DocStyle"/>
-        <w:rPr>
-          <w:rtl/>
-        </w:rPr>
-      </w:pPr>
-      <w:r>
-        <w:rPr>
-          <w:rFonts w:hint="cs"/>
-          <w:rtl/>
-        </w:rPr>
-        <w:t xml:space="preserve">2- </w:t>
-      </w:r>
-    </w:p>
-    <w:p>
-      <w:pPr>
-        <w:pStyle w:val="DocStyle"/>
-        <w:rPr>
-          <w:rtl/>
-        </w:rPr>
-      </w:pPr>
-      <w:r>
-        <w:rPr>
-          <w:rFonts w:hint="cs"/>
-          <w:rtl/>
-        </w:rPr>
-        <w:t xml:space="preserve">3- </w:t>
-      </w:r>
-    </w:p>
-    <w:p>
-      <w:pPr>
-        <w:pStyle w:val="DocStyle"/>
-        <w:rPr>
-          <w:rtl/>
-        </w:rPr>
-      </w:pPr>
+        <w:t>توضیحات</w:t>
+      </w:r>
     </w:p>
     <w:p>
       <w:pPr>
@@ -6762,22 +9200,15 @@
           <w:rtl/>
         </w:rPr>
       </w:pPr>
-      <w:bookmarkStart w:id="64" w:name="_Toc54662287"/>
-      <w:bookmarkStart w:id="65" w:name="_Toc54662567"/>
-      <w:bookmarkStart w:id="66" w:name="_Toc56047353"/>
-      <w:r>
-        <w:rPr>
-          <w:rFonts w:hint="cs"/>
-          <w:rtl/>
-        </w:rPr>
-        <w:t>سپهر</w:t>
-      </w:r>
-      <w:r>
-        <w:rPr>
-          <w:rFonts w:hint="cs"/>
-          <w:rtl/>
-        </w:rPr>
-        <w:t xml:space="preserve"> فعلی</w:t>
+      <w:bookmarkStart w:id="64" w:name="_Toc54662286"/>
+      <w:bookmarkStart w:id="65" w:name="_Toc54662566"/>
+      <w:bookmarkStart w:id="66" w:name="_Toc56047352"/>
+      <w:r>
+        <w:rPr>
+          <w:rFonts w:hint="cs"/>
+          <w:rtl/>
+        </w:rPr>
+        <w:t>نیما جمالی</w:t>
       </w:r>
       <w:bookmarkEnd w:id="64"/>
       <w:bookmarkEnd w:id="65"/>
@@ -6795,7 +9226,7 @@
           <w:rFonts w:hint="cs"/>
           <w:rtl/>
         </w:rPr>
-        <w:t>1-</w:t>
+        <w:t xml:space="preserve">1- </w:t>
       </w:r>
     </w:p>
     <w:p>
@@ -6810,7 +9241,8 @@
           <w:rFonts w:hint="cs"/>
           <w:rtl/>
         </w:rPr>
-        <w:t>2-</w:t>
+        <w:lastRenderedPageBreak/>
+        <w:t xml:space="preserve">2- </w:t>
       </w:r>
     </w:p>
     <w:p>
@@ -6825,7 +9257,7 @@
           <w:rFonts w:hint="cs"/>
           <w:rtl/>
         </w:rPr>
-        <w:t>3-</w:t>
+        <w:t xml:space="preserve">3- </w:t>
       </w:r>
     </w:p>
     <w:p>
@@ -6844,16 +9276,22 @@
           <w:rtl/>
         </w:rPr>
       </w:pPr>
-      <w:bookmarkStart w:id="67" w:name="_Toc54662288"/>
-      <w:bookmarkStart w:id="68" w:name="_Toc54662568"/>
-      <w:bookmarkStart w:id="69" w:name="_Toc56047354"/>
-      <w:r>
-        <w:rPr>
-          <w:rFonts w:hint="cs"/>
-          <w:rtl/>
-        </w:rPr>
-        <w:lastRenderedPageBreak/>
-        <w:t>سینا کاظمی</w:t>
+      <w:bookmarkStart w:id="67" w:name="_Toc54662287"/>
+      <w:bookmarkStart w:id="68" w:name="_Toc54662567"/>
+      <w:bookmarkStart w:id="69" w:name="_Toc56047353"/>
+      <w:r>
+        <w:rPr>
+          <w:rFonts w:hint="cs"/>
+          <w:rtl/>
+        </w:rPr>
+        <w:t>سپهر</w:t>
+      </w:r>
+      <w:r>
+        <w:rPr>
+          <w:rFonts w:hint="cs"/>
+          <w:rtl/>
+        </w:rPr>
+        <w:t xml:space="preserve"> فعلی</w:t>
       </w:r>
       <w:bookmarkEnd w:id="67"/>
       <w:bookmarkEnd w:id="68"/>
@@ -6914,32 +9352,87 @@
     </w:p>
     <w:p>
       <w:pPr>
-        <w:pStyle w:val="Heading1"/>
+        <w:pStyle w:val="Heading2"/>
         <w:bidi/>
         <w:rPr>
           <w:rtl/>
         </w:rPr>
       </w:pPr>
-      <w:r>
-        <w:rPr>
-          <w:rFonts w:hint="cs"/>
-          <w:rtl/>
-        </w:rPr>
-        <w:t xml:space="preserve"> </w:t>
-      </w:r>
-      <w:bookmarkStart w:id="70" w:name="_Toc54662289"/>
-      <w:bookmarkStart w:id="71" w:name="_Toc54662569"/>
-      <w:bookmarkStart w:id="72" w:name="_Toc56047355"/>
-      <w:r>
-        <w:rPr>
-          <w:rFonts w:hint="cs"/>
-          <w:rtl/>
-        </w:rPr>
-        <w:t>مراجع</w:t>
+      <w:bookmarkStart w:id="70" w:name="_Toc54662288"/>
+      <w:bookmarkStart w:id="71" w:name="_Toc54662568"/>
+      <w:bookmarkStart w:id="72" w:name="_Toc56047354"/>
+      <w:r>
+        <w:rPr>
+          <w:rFonts w:hint="cs"/>
+          <w:rtl/>
+        </w:rPr>
+        <w:t>سینا کاظمی</w:t>
       </w:r>
       <w:bookmarkEnd w:id="70"/>
       <w:bookmarkEnd w:id="71"/>
       <w:bookmarkEnd w:id="72"/>
+    </w:p>
+    <w:p>
+      <w:pPr>
+        <w:pStyle w:val="DocStyle"/>
+        <w:rPr>
+          <w:rtl/>
+        </w:rPr>
+      </w:pPr>
+      <w:r>
+        <w:rPr>
+          <w:rFonts w:hint="cs"/>
+          <w:rtl/>
+        </w:rPr>
+        <w:t>1-</w:t>
+      </w:r>
+    </w:p>
+    <w:p>
+      <w:pPr>
+        <w:pStyle w:val="DocStyle"/>
+        <w:rPr>
+          <w:rtl/>
+        </w:rPr>
+      </w:pPr>
+      <w:r>
+        <w:rPr>
+          <w:rFonts w:hint="cs"/>
+          <w:rtl/>
+        </w:rPr>
+        <w:t>2-</w:t>
+      </w:r>
+    </w:p>
+    <w:p>
+      <w:pPr>
+        <w:pStyle w:val="DocStyle"/>
+        <w:rPr>
+          <w:rtl/>
+        </w:rPr>
+      </w:pPr>
+      <w:r>
+        <w:rPr>
+          <w:rFonts w:hint="cs"/>
+          <w:rtl/>
+        </w:rPr>
+        <w:t>3-</w:t>
+      </w:r>
+    </w:p>
+    <w:p>
+      <w:pPr>
+        <w:pStyle w:val="DocStyle"/>
+        <w:rPr>
+          <w:rtl/>
+        </w:rPr>
+      </w:pPr>
+    </w:p>
+    <w:p>
+      <w:pPr>
+        <w:pStyle w:val="Heading1"/>
+        <w:bidi/>
+        <w:rPr>
+          <w:rtl/>
+        </w:rPr>
+      </w:pPr>
       <w:r>
         <w:rPr>
           <w:rFonts w:hint="cs"/>
@@ -6947,6 +9440,26 @@
         </w:rPr>
         <w:t xml:space="preserve"> </w:t>
       </w:r>
+      <w:bookmarkStart w:id="73" w:name="_Toc54662289"/>
+      <w:bookmarkStart w:id="74" w:name="_Toc54662569"/>
+      <w:bookmarkStart w:id="75" w:name="_Toc56047355"/>
+      <w:r>
+        <w:rPr>
+          <w:rFonts w:hint="cs"/>
+          <w:rtl/>
+        </w:rPr>
+        <w:t>مراجع</w:t>
+      </w:r>
+      <w:bookmarkEnd w:id="73"/>
+      <w:bookmarkEnd w:id="74"/>
+      <w:bookmarkEnd w:id="75"/>
+      <w:r>
+        <w:rPr>
+          <w:rFonts w:hint="cs"/>
+          <w:rtl/>
+        </w:rPr>
+        <w:t xml:space="preserve"> </w:t>
+      </w:r>
     </w:p>
     <w:p>
       <w:pPr>
@@ -6957,7 +9470,7 @@
       </w:pPr>
     </w:p>
     <w:sectPr>
-      <w:footerReference w:type="default" r:id="rId14"/>
+      <w:footerReference w:type="default" r:id="rId18"/>
       <w:pgSz w:w="12240" w:h="15840"/>
       <w:pgMar w:top="1440" w:right="1440" w:bottom="1440" w:left="1440" w:header="720" w:footer="720" w:gutter="0"/>
       <w:cols w:space="720"/>
@@ -7040,7 +9553,7 @@
             <w:noProof/>
             <w:rtl/>
           </w:rPr>
-          <w:t>10</w:t>
+          <w:t>13</w:t>
         </w:r>
         <w:r>
           <w:rPr>
@@ -9375,7 +11888,583 @@
       <w:lang w:bidi="fa-IR"/>
     </w:rPr>
   </w:style>
+  <w:style w:type="character" w:styleId="PlaceholderText">
+    <w:name w:val="Placeholder Text"/>
+    <w:basedOn w:val="DefaultParagraphFont"/>
+    <w:uiPriority w:val="99"/>
+    <w:semiHidden/>
+    <w:rsid w:val="001E18C2"/>
+    <w:rPr>
+      <w:color w:val="808080"/>
+    </w:rPr>
+  </w:style>
 </w:styles>
+</file>
+
+<file path=word/glossary/document.xml><?xml version="1.0" encoding="utf-8"?>
+<w:glossaryDocument xmlns:wpc="http://schemas.microsoft.com/office/word/2010/wordprocessingCanvas" xmlns:cx="http://schemas.microsoft.com/office/drawing/2014/chartex" xmlns:mc="http://schemas.openxmlformats.org/markup-compatibility/2006" xmlns:o="urn:schemas-microsoft-com:office:office" xmlns:r="http://schemas.openxmlformats.org/officeDocument/2006/relationships" xmlns:m="http://schemas.openxmlformats.org/officeDocument/2006/math" xmlns:v="urn:schemas-microsoft-com:vml" xmlns:wp14="http://schemas.microsoft.com/office/word/2010/wordprocessingDrawing" xmlns:wp="http://schemas.openxmlformats.org/drawingml/2006/wordprocessingDrawing" xmlns:w10="urn:schemas-microsoft-com:office:word" xmlns:w="http://schemas.openxmlformats.org/wordprocessingml/2006/main" xmlns:w14="http://schemas.microsoft.com/office/word/2010/wordml" xmlns:w15="http://schemas.microsoft.com/office/word/2012/wordml" xmlns:w16se="http://schemas.microsoft.com/office/word/2015/wordml/symex" xmlns:wpg="http://schemas.microsoft.com/office/word/2010/wordprocessingGroup" xmlns:wpi="http://schemas.microsoft.com/office/word/2010/wordprocessingInk" xmlns:wne="http://schemas.microsoft.com/office/word/2006/wordml" xmlns:wps="http://schemas.microsoft.com/office/word/2010/wordprocessingShape" mc:Ignorable="w14 w15 w16se wp14"/>
+</file>
+
+<file path=word/glossary/fontTable.xml><?xml version="1.0" encoding="utf-8"?>
+<w:fonts xmlns:mc="http://schemas.openxmlformats.org/markup-compatibility/2006" xmlns:r="http://schemas.openxmlformats.org/officeDocument/2006/relationships" xmlns:w="http://schemas.openxmlformats.org/wordprocessingml/2006/main" xmlns:w14="http://schemas.microsoft.com/office/word/2010/wordml" xmlns:w15="http://schemas.microsoft.com/office/word/2012/wordml" xmlns:w16se="http://schemas.microsoft.com/office/word/2015/wordml/symex" mc:Ignorable="w14 w15 w16se">
+  <w:font w:name="Times New Roman">
+    <w:panose1 w:val="02020603050405020304"/>
+    <w:charset w:val="00"/>
+    <w:family w:val="roman"/>
+    <w:pitch w:val="variable"/>
+    <w:sig w:usb0="E0002EFF" w:usb1="C000785B" w:usb2="00000009" w:usb3="00000000" w:csb0="000001FF" w:csb1="00000000"/>
+  </w:font>
+  <w:font w:name="Symbol">
+    <w:panose1 w:val="05050102010706020507"/>
+    <w:charset w:val="02"/>
+    <w:family w:val="roman"/>
+    <w:pitch w:val="variable"/>
+    <w:sig w:usb0="00000000" w:usb1="10000000" w:usb2="00000000" w:usb3="00000000" w:csb0="80000000" w:csb1="00000000"/>
+  </w:font>
+  <w:font w:name="Courier New">
+    <w:panose1 w:val="02070309020205020404"/>
+    <w:charset w:val="00"/>
+    <w:family w:val="modern"/>
+    <w:pitch w:val="fixed"/>
+    <w:sig w:usb0="E0002EFF" w:usb1="C0007843" w:usb2="00000009" w:usb3="00000000" w:csb0="000001FF" w:csb1="00000000"/>
+  </w:font>
+  <w:font w:name="Wingdings">
+    <w:panose1 w:val="05000000000000000000"/>
+    <w:charset w:val="02"/>
+    <w:family w:val="auto"/>
+    <w:pitch w:val="variable"/>
+    <w:sig w:usb0="00000000" w:usb1="10000000" w:usb2="00000000" w:usb3="00000000" w:csb0="80000000" w:csb1="00000000"/>
+  </w:font>
+  <w:font w:name="Calibri">
+    <w:panose1 w:val="020F0502020204030204"/>
+    <w:charset w:val="00"/>
+    <w:family w:val="swiss"/>
+    <w:pitch w:val="variable"/>
+    <w:sig w:usb0="E0002AFF" w:usb1="C000247B" w:usb2="00000009" w:usb3="00000000" w:csb0="000001FF" w:csb1="00000000"/>
+  </w:font>
+  <w:font w:name="Arial">
+    <w:panose1 w:val="020B0604020202020204"/>
+    <w:charset w:val="00"/>
+    <w:family w:val="swiss"/>
+    <w:pitch w:val="variable"/>
+    <w:sig w:usb0="E0002EFF" w:usb1="C000785B" w:usb2="00000009" w:usb3="00000000" w:csb0="000001FF" w:csb1="00000000"/>
+  </w:font>
+  <w:font w:name="B Lotus">
+    <w:panose1 w:val="00000400000000000000"/>
+    <w:charset w:val="B2"/>
+    <w:family w:val="auto"/>
+    <w:pitch w:val="variable"/>
+    <w:sig w:usb0="00002001" w:usb1="80000000" w:usb2="00000008" w:usb3="00000000" w:csb0="00000040" w:csb1="00000000"/>
+  </w:font>
+  <w:font w:name="B Zar">
+    <w:panose1 w:val="00000400000000000000"/>
+    <w:charset w:val="B2"/>
+    <w:family w:val="auto"/>
+    <w:pitch w:val="variable"/>
+    <w:sig w:usb0="00002001" w:usb1="80000000" w:usb2="00000008" w:usb3="00000000" w:csb0="00000040" w:csb1="00000000"/>
+  </w:font>
+  <w:font w:name="Segoe UI">
+    <w:panose1 w:val="020B0502040204020203"/>
+    <w:charset w:val="00"/>
+    <w:family w:val="swiss"/>
+    <w:pitch w:val="variable"/>
+    <w:sig w:usb0="E4002EFF" w:usb1="C000E47F" w:usb2="00000009" w:usb3="00000000" w:csb0="000001FF" w:csb1="00000000"/>
+  </w:font>
+  <w:font w:name="Calibri Light">
+    <w:panose1 w:val="020F0302020204030204"/>
+    <w:charset w:val="00"/>
+    <w:family w:val="swiss"/>
+    <w:pitch w:val="variable"/>
+    <w:sig w:usb0="E0002AFF" w:usb1="C000247B" w:usb2="00000009" w:usb3="00000000" w:csb0="000001FF" w:csb1="00000000"/>
+  </w:font>
+  <w:font w:name="Cambria Math">
+    <w:panose1 w:val="02040503050406030204"/>
+    <w:charset w:val="00"/>
+    <w:family w:val="roman"/>
+    <w:pitch w:val="variable"/>
+    <w:sig w:usb0="E00006FF" w:usb1="420024FF" w:usb2="02000000" w:usb3="00000000" w:csb0="0000019F" w:csb1="00000000"/>
+  </w:font>
+</w:fonts>
+</file>
+
+<file path=word/glossary/settings.xml><?xml version="1.0" encoding="utf-8"?>
+<w:settings xmlns:mc="http://schemas.openxmlformats.org/markup-compatibility/2006" xmlns:o="urn:schemas-microsoft-com:office:office" xmlns:r="http://schemas.openxmlformats.org/officeDocument/2006/relationships" xmlns:m="http://schemas.openxmlformats.org/officeDocument/2006/math" xmlns:v="urn:schemas-microsoft-com:vml" xmlns:w10="urn:schemas-microsoft-com:office:word" xmlns:w="http://schemas.openxmlformats.org/wordprocessingml/2006/main" xmlns:w14="http://schemas.microsoft.com/office/word/2010/wordml" xmlns:w15="http://schemas.microsoft.com/office/word/2012/wordml" xmlns:w16se="http://schemas.microsoft.com/office/word/2015/wordml/symex" xmlns:sl="http://schemas.openxmlformats.org/schemaLibrary/2006/main" mc:Ignorable="w14 w15 w16se">
+  <w:view w:val="normal"/>
+  <w:defaultTabStop w:val="720"/>
+  <w:characterSpacingControl w:val="doNotCompress"/>
+  <w:compat>
+    <w:useFELayout/>
+    <w:compatSetting w:name="compatibilityMode" w:uri="http://schemas.microsoft.com/office/word" w:val="15"/>
+    <w:compatSetting w:name="overrideTableStyleFontSizeAndJustification" w:uri="http://schemas.microsoft.com/office/word" w:val="1"/>
+    <w:compatSetting w:name="enableOpenTypeFeatures" w:uri="http://schemas.microsoft.com/office/word" w:val="1"/>
+    <w:compatSetting w:name="doNotFlipMirrorIndents" w:uri="http://schemas.microsoft.com/office/word" w:val="1"/>
+    <w:compatSetting w:name="differentiateMultirowTableHeaders" w:uri="http://schemas.microsoft.com/office/word" w:val="1"/>
+  </w:compat>
+  <w:rsids>
+    <w:rsidRoot w:val="00622F8E"/>
+    <w:rsid w:val="00622F8E"/>
+    <w:rsid w:val="00C7783A"/>
+  </w:rsids>
+  <m:mathPr>
+    <m:mathFont m:val="Cambria Math"/>
+    <m:brkBin m:val="before"/>
+    <m:brkBinSub m:val="--"/>
+    <m:smallFrac m:val="0"/>
+    <m:dispDef/>
+    <m:lMargin m:val="0"/>
+    <m:rMargin m:val="0"/>
+    <m:defJc m:val="centerGroup"/>
+    <m:wrapIndent m:val="1440"/>
+    <m:intLim m:val="subSup"/>
+    <m:naryLim m:val="undOvr"/>
+  </m:mathPr>
+  <w:themeFontLang w:val="en-US" w:bidi="ar-SA"/>
+  <w:clrSchemeMapping w:bg1="light1" w:t1="dark1" w:bg2="light2" w:t2="dark2" w:accent1="accent1" w:accent2="accent2" w:accent3="accent3" w:accent4="accent4" w:accent5="accent5" w:accent6="accent6" w:hyperlink="hyperlink" w:followedHyperlink="followedHyperlink"/>
+  <w:decimalSymbol w:val="."/>
+  <w:listSeparator w:val=","/>
+  <w15:chartTrackingRefBased/>
+</w:settings>
+</file>
+
+<file path=word/glossary/styles.xml><?xml version="1.0" encoding="utf-8"?>
+<w:styles xmlns:mc="http://schemas.openxmlformats.org/markup-compatibility/2006" xmlns:r="http://schemas.openxmlformats.org/officeDocument/2006/relationships" xmlns:w="http://schemas.openxmlformats.org/wordprocessingml/2006/main" xmlns:w14="http://schemas.microsoft.com/office/word/2010/wordml" xmlns:w15="http://schemas.microsoft.com/office/word/2012/wordml" xmlns:w16se="http://schemas.microsoft.com/office/word/2015/wordml/symex" mc:Ignorable="w14 w15 w16se">
+  <w:docDefaults>
+    <w:rPrDefault>
+      <w:rPr>
+        <w:rFonts w:asciiTheme="minorHAnsi" w:eastAsiaTheme="minorEastAsia" w:hAnsiTheme="minorHAnsi" w:cstheme="minorBidi"/>
+        <w:sz w:val="22"/>
+        <w:szCs w:val="22"/>
+        <w:lang w:val="en-US" w:eastAsia="en-US" w:bidi="ar-SA"/>
+      </w:rPr>
+    </w:rPrDefault>
+    <w:pPrDefault>
+      <w:pPr>
+        <w:spacing w:after="160" w:line="259" w:lineRule="auto"/>
+      </w:pPr>
+    </w:pPrDefault>
+  </w:docDefaults>
+  <w:latentStyles w:defLockedState="0" w:defUIPriority="99" w:defSemiHidden="0" w:defUnhideWhenUsed="0" w:defQFormat="0" w:count="371">
+    <w:lsdException w:name="Normal" w:uiPriority="0" w:qFormat="1"/>
+    <w:lsdException w:name="heading 1" w:uiPriority="9" w:qFormat="1"/>
+    <w:lsdException w:name="heading 2" w:semiHidden="1" w:uiPriority="9" w:unhideWhenUsed="1" w:qFormat="1"/>
+    <w:lsdException w:name="heading 3" w:semiHidden="1" w:uiPriority="9" w:unhideWhenUsed="1" w:qFormat="1"/>
+    <w:lsdException w:name="heading 4" w:semiHidden="1" w:uiPriority="9" w:unhideWhenUsed="1" w:qFormat="1"/>
+    <w:lsdException w:name="heading 5" w:semiHidden="1" w:uiPriority="9" w:unhideWhenUsed="1" w:qFormat="1"/>
+    <w:lsdException w:name="heading 6" w:semiHidden="1" w:uiPriority="9" w:unhideWhenUsed="1" w:qFormat="1"/>
+    <w:lsdException w:name="heading 7" w:semiHidden="1" w:uiPriority="9" w:unhideWhenUsed="1" w:qFormat="1"/>
+    <w:lsdException w:name="heading 8" w:semiHidden="1" w:uiPriority="9" w:unhideWhenUsed="1" w:qFormat="1"/>
+    <w:lsdException w:name="heading 9" w:semiHidden="1" w:uiPriority="9" w:unhideWhenUsed="1" w:qFormat="1"/>
+    <w:lsdException w:name="index 1" w:semiHidden="1" w:unhideWhenUsed="1"/>
+    <w:lsdException w:name="index 2" w:semiHidden="1" w:unhideWhenUsed="1"/>
+    <w:lsdException w:name="index 3" w:semiHidden="1" w:unhideWhenUsed="1"/>
+    <w:lsdException w:name="index 4" w:semiHidden="1" w:unhideWhenUsed="1"/>
+    <w:lsdException w:name="index 5" w:semiHidden="1" w:unhideWhenUsed="1"/>
+    <w:lsdException w:name="index 6" w:semiHidden="1" w:unhideWhenUsed="1"/>
+    <w:lsdException w:name="index 7" w:semiHidden="1" w:unhideWhenUsed="1"/>
+    <w:lsdException w:name="index 8" w:semiHidden="1" w:unhideWhenUsed="1"/>
+    <w:lsdException w:name="index 9" w:semiHidden="1" w:unhideWhenUsed="1"/>
+    <w:lsdException w:name="toc 1" w:semiHidden="1" w:uiPriority="39" w:unhideWhenUsed="1"/>
+    <w:lsdException w:name="toc 2" w:semiHidden="1" w:uiPriority="39" w:unhideWhenUsed="1"/>
+    <w:lsdException w:name="toc 3" w:semiHidden="1" w:uiPriority="39" w:unhideWhenUsed="1"/>
+    <w:lsdException w:name="toc 4" w:semiHidden="1" w:uiPriority="39" w:unhideWhenUsed="1"/>
+    <w:lsdException w:name="toc 5" w:semiHidden="1" w:uiPriority="39" w:unhideWhenUsed="1"/>
+    <w:lsdException w:name="toc 6" w:semiHidden="1" w:uiPriority="39" w:unhideWhenUsed="1"/>
+    <w:lsdException w:name="toc 7" w:semiHidden="1" w:uiPriority="39" w:unhideWhenUsed="1"/>
+    <w:lsdException w:name="toc 8" w:semiHidden="1" w:uiPriority="39" w:unhideWhenUsed="1"/>
+    <w:lsdException w:name="toc 9" w:semiHidden="1" w:uiPriority="39" w:unhideWhenUsed="1"/>
+    <w:lsdException w:name="Normal Indent" w:semiHidden="1" w:unhideWhenUsed="1"/>
+    <w:lsdException w:name="footnote text" w:semiHidden="1" w:unhideWhenUsed="1"/>
+    <w:lsdException w:name="annotation text" w:semiHidden="1" w:unhideWhenUsed="1"/>
+    <w:lsdException w:name="header" w:semiHidden="1" w:unhideWhenUsed="1"/>
+    <w:lsdException w:name="footer" w:semiHidden="1" w:unhideWhenUsed="1"/>
+    <w:lsdException w:name="index heading" w:semiHidden="1" w:unhideWhenUsed="1"/>
+    <w:lsdException w:name="caption" w:semiHidden="1" w:uiPriority="35" w:unhideWhenUsed="1" w:qFormat="1"/>
+    <w:lsdException w:name="table of figures" w:semiHidden="1" w:unhideWhenUsed="1"/>
+    <w:lsdException w:name="envelope address" w:semiHidden="1" w:unhideWhenUsed="1"/>
+    <w:lsdException w:name="envelope return" w:semiHidden="1" w:unhideWhenUsed="1"/>
+    <w:lsdException w:name="footnote reference" w:semiHidden="1" w:unhideWhenUsed="1"/>
+    <w:lsdException w:name="annotation reference" w:semiHidden="1" w:unhideWhenUsed="1"/>
+    <w:lsdException w:name="line number" w:semiHidden="1" w:unhideWhenUsed="1"/>
+    <w:lsdException w:name="page number" w:semiHidden="1" w:unhideWhenUsed="1"/>
+    <w:lsdException w:name="endnote reference" w:semiHidden="1" w:unhideWhenUsed="1"/>
+    <w:lsdException w:name="endnote text" w:semiHidden="1" w:unhideWhenUsed="1"/>
+    <w:lsdException w:name="table of authorities" w:semiHidden="1" w:unhideWhenUsed="1"/>
+    <w:lsdException w:name="macro" w:semiHidden="1" w:unhideWhenUsed="1"/>
+    <w:lsdException w:name="toa heading" w:semiHidden="1" w:unhideWhenUsed="1"/>
+    <w:lsdException w:name="List" w:semiHidden="1" w:unhideWhenUsed="1"/>
+    <w:lsdException w:name="List Bullet" w:semiHidden="1" w:unhideWhenUsed="1"/>
+    <w:lsdException w:name="List Number" w:semiHidden="1" w:unhideWhenUsed="1"/>
+    <w:lsdException w:name="List 2" w:semiHidden="1" w:unhideWhenUsed="1"/>
+    <w:lsdException w:name="List 3" w:semiHidden="1" w:unhideWhenUsed="1"/>
+    <w:lsdException w:name="List 4" w:semiHidden="1" w:unhideWhenUsed="1"/>
+    <w:lsdException w:name="List 5" w:semiHidden="1" w:unhideWhenUsed="1"/>
+    <w:lsdException w:name="List Bullet 2" w:semiHidden="1" w:unhideWhenUsed="1"/>
+    <w:lsdException w:name="List Bullet 3" w:semiHidden="1" w:unhideWhenUsed="1"/>
+    <w:lsdException w:name="List Bullet 4" w:semiHidden="1" w:unhideWhenUsed="1"/>
+    <w:lsdException w:name="List Bullet 5" w:semiHidden="1" w:unhideWhenUsed="1"/>
+    <w:lsdException w:name="List Number 2" w:semiHidden="1" w:unhideWhenUsed="1"/>
+    <w:lsdException w:name="List Number 3" w:semiHidden="1" w:unhideWhenUsed="1"/>
+    <w:lsdException w:name="List Number 4" w:semiHidden="1" w:unhideWhenUsed="1"/>
+    <w:lsdException w:name="List Number 5" w:semiHidden="1" w:unhideWhenUsed="1"/>
+    <w:lsdException w:name="Title" w:uiPriority="10" w:qFormat="1"/>
+    <w:lsdException w:name="Closing" w:semiHidden="1" w:unhideWhenUsed="1"/>
+    <w:lsdException w:name="Signature" w:semiHidden="1" w:unhideWhenUsed="1"/>
+    <w:lsdException w:name="Default Paragraph Font" w:semiHidden="1" w:uiPriority="1" w:unhideWhenUsed="1"/>
+    <w:lsdException w:name="Body Text" w:semiHidden="1" w:unhideWhenUsed="1"/>
+    <w:lsdException w:name="Body Text Indent" w:semiHidden="1" w:unhideWhenUsed="1"/>
+    <w:lsdException w:name="List Continue" w:semiHidden="1" w:unhideWhenUsed="1"/>
+    <w:lsdException w:name="List Continue 2" w:semiHidden="1" w:unhideWhenUsed="1"/>
+    <w:lsdException w:name="List Continue 3" w:semiHidden="1" w:unhideWhenUsed="1"/>
+    <w:lsdException w:name="List Continue 4" w:semiHidden="1" w:unhideWhenUsed="1"/>
+    <w:lsdException w:name="List Continue 5" w:semiHidden="1" w:unhideWhenUsed="1"/>
+    <w:lsdException w:name="Message Header" w:semiHidden="1" w:unhideWhenUsed="1"/>
+    <w:lsdException w:name="Subtitle" w:uiPriority="11" w:qFormat="1"/>
+    <w:lsdException w:name="Salutation" w:semiHidden="1" w:unhideWhenUsed="1"/>
+    <w:lsdException w:name="Date" w:semiHidden="1" w:unhideWhenUsed="1"/>
+    <w:lsdException w:name="Body Text First Indent" w:semiHidden="1" w:unhideWhenUsed="1"/>
+    <w:lsdException w:name="Body Text First Indent 2" w:semiHidden="1" w:unhideWhenUsed="1"/>
+    <w:lsdException w:name="Note Heading" w:semiHidden="1" w:unhideWhenUsed="1"/>
+    <w:lsdException w:name="Body Text 2" w:semiHidden="1" w:unhideWhenUsed="1"/>
+    <w:lsdException w:name="Body Text 3" w:semiHidden="1" w:unhideWhenUsed="1"/>
+    <w:lsdException w:name="Body Text Indent 2" w:semiHidden="1" w:unhideWhenUsed="1"/>
+    <w:lsdException w:name="Body Text Indent 3" w:semiHidden="1" w:unhideWhenUsed="1"/>
+    <w:lsdException w:name="Block Text" w:semiHidden="1" w:unhideWhenUsed="1"/>
+    <w:lsdException w:name="Hyperlink" w:semiHidden="1" w:unhideWhenUsed="1"/>
+    <w:lsdException w:name="FollowedHyperlink" w:semiHidden="1" w:unhideWhenUsed="1"/>
+    <w:lsdException w:name="Strong" w:uiPriority="22" w:qFormat="1"/>
+    <w:lsdException w:name="Emphasis" w:uiPriority="20" w:qFormat="1"/>
+    <w:lsdException w:name="Document Map" w:semiHidden="1" w:unhideWhenUsed="1"/>
+    <w:lsdException w:name="Plain Text" w:semiHidden="1" w:unhideWhenUsed="1"/>
+    <w:lsdException w:name="E-mail Signature" w:semiHidden="1" w:unhideWhenUsed="1"/>
+    <w:lsdException w:name="HTML Top of Form" w:semiHidden="1" w:unhideWhenUsed="1"/>
+    <w:lsdException w:name="HTML Bottom of Form" w:semiHidden="1" w:unhideWhenUsed="1"/>
+    <w:lsdException w:name="Normal (Web)" w:semiHidden="1" w:unhideWhenUsed="1"/>
+    <w:lsdException w:name="HTML Acronym" w:semiHidden="1" w:unhideWhenUsed="1"/>
+    <w:lsdException w:name="HTML Address" w:semiHidden="1" w:unhideWhenUsed="1"/>
+    <w:lsdException w:name="HTML Cite" w:semiHidden="1" w:unhideWhenUsed="1"/>
+    <w:lsdException w:name="HTML Code" w:semiHidden="1" w:unhideWhenUsed="1"/>
+    <w:lsdException w:name="HTML Definition" w:semiHidden="1" w:unhideWhenUsed="1"/>
+    <w:lsdException w:name="HTML Keyboard" w:semiHidden="1" w:unhideWhenUsed="1"/>
+    <w:lsdException w:name="HTML Preformatted" w:semiHidden="1" w:unhideWhenUsed="1"/>
+    <w:lsdException w:name="HTML Sample" w:semiHidden="1" w:unhideWhenUsed="1"/>
+    <w:lsdException w:name="HTML Typewriter" w:semiHidden="1" w:unhideWhenUsed="1"/>
+    <w:lsdException w:name="HTML Variable" w:semiHidden="1" w:unhideWhenUsed="1"/>
+    <w:lsdException w:name="Normal Table" w:semiHidden="1" w:unhideWhenUsed="1"/>
+    <w:lsdException w:name="annotation subject" w:semiHidden="1" w:unhideWhenUsed="1"/>
+    <w:lsdException w:name="No List" w:semiHidden="1" w:unhideWhenUsed="1"/>
+    <w:lsdException w:name="Outline List 1" w:semiHidden="1" w:unhideWhenUsed="1"/>
+    <w:lsdException w:name="Outline List 2" w:semiHidden="1" w:unhideWhenUsed="1"/>
+    <w:lsdException w:name="Outline List 3" w:semiHidden="1" w:unhideWhenUsed="1"/>
+    <w:lsdException w:name="Table Simple 1" w:semiHidden="1" w:unhideWhenUsed="1"/>
+    <w:lsdException w:name="Table Simple 2" w:semiHidden="1" w:unhideWhenUsed="1"/>
+    <w:lsdException w:name="Table Simple 3" w:semiHidden="1" w:unhideWhenUsed="1"/>
+    <w:lsdException w:name="Table Classic 1" w:semiHidden="1" w:unhideWhenUsed="1"/>
+    <w:lsdException w:name="Table Classic 2" w:semiHidden="1" w:unhideWhenUsed="1"/>
+    <w:lsdException w:name="Table Classic 3" w:semiHidden="1" w:unhideWhenUsed="1"/>
+    <w:lsdException w:name="Table Classic 4" w:semiHidden="1" w:unhideWhenUsed="1"/>
+    <w:lsdException w:name="Table Colorful 1" w:semiHidden="1" w:unhideWhenUsed="1"/>
+    <w:lsdException w:name="Table Colorful 2" w:semiHidden="1" w:unhideWhenUsed="1"/>
+    <w:lsdException w:name="Table Colorful 3" w:semiHidden="1" w:unhideWhenUsed="1"/>
+    <w:lsdException w:name="Table Columns 1" w:semiHidden="1" w:unhideWhenUsed="1"/>
+    <w:lsdException w:name="Table Columns 2" w:semiHidden="1" w:unhideWhenUsed="1"/>
+    <w:lsdException w:name="Table Columns 3" w:semiHidden="1" w:unhideWhenUsed="1"/>
+    <w:lsdException w:name="Table Columns 4" w:semiHidden="1" w:unhideWhenUsed="1"/>
+    <w:lsdException w:name="Table Columns 5" w:semiHidden="1" w:unhideWhenUsed="1"/>
+    <w:lsdException w:name="Table Grid 1" w:semiHidden="1" w:unhideWhenUsed="1"/>
+    <w:lsdException w:name="Table Grid 2" w:semiHidden="1" w:unhideWhenUsed="1"/>
+    <w:lsdException w:name="Table Grid 3" w:semiHidden="1" w:unhideWhenUsed="1"/>
+    <w:lsdException w:name="Table Grid 4" w:semiHidden="1" w:unhideWhenUsed="1"/>
+    <w:lsdException w:name="Table Grid 5" w:semiHidden="1" w:unhideWhenUsed="1"/>
+    <w:lsdException w:name="Table Grid 6" w:semiHidden="1" w:unhideWhenUsed="1"/>
+    <w:lsdException w:name="Table Grid 7" w:semiHidden="1" w:unhideWhenUsed="1"/>
+    <w:lsdException w:name="Table Grid 8" w:semiHidden="1" w:unhideWhenUsed="1"/>
+    <w:lsdException w:name="Table List 1" w:semiHidden="1" w:unhideWhenUsed="1"/>
+    <w:lsdException w:name="Table List 2" w:semiHidden="1" w:unhideWhenUsed="1"/>
+    <w:lsdException w:name="Table List 3" w:semiHidden="1" w:unhideWhenUsed="1"/>
+    <w:lsdException w:name="Table List 4" w:semiHidden="1" w:unhideWhenUsed="1"/>
+    <w:lsdException w:name="Table List 5" w:semiHidden="1" w:unhideWhenUsed="1"/>
+    <w:lsdException w:name="Table List 6" w:semiHidden="1" w:unhideWhenUsed="1"/>
+    <w:lsdException w:name="Table List 7" w:semiHidden="1" w:unhideWhenUsed="1"/>
+    <w:lsdException w:name="Table List 8" w:semiHidden="1" w:unhideWhenUsed="1"/>
+    <w:lsdException w:name="Table 3D effects 1" w:semiHidden="1" w:unhideWhenUsed="1"/>
+    <w:lsdException w:name="Table 3D effects 2" w:semiHidden="1" w:unhideWhenUsed="1"/>
+    <w:lsdException w:name="Table 3D effects 3" w:semiHidden="1" w:unhideWhenUsed="1"/>
+    <w:lsdException w:name="Table Contemporary" w:semiHidden="1" w:unhideWhenUsed="1"/>
+    <w:lsdException w:name="Table Elegant" w:semiHidden="1" w:unhideWhenUsed="1"/>
+    <w:lsdException w:name="Table Professional" w:semiHidden="1" w:unhideWhenUsed="1"/>
+    <w:lsdException w:name="Table Subtle 1" w:semiHidden="1" w:unhideWhenUsed="1"/>
+    <w:lsdException w:name="Table Subtle 2" w:semiHidden="1" w:unhideWhenUsed="1"/>
+    <w:lsdException w:name="Table Web 1" w:semiHidden="1" w:unhideWhenUsed="1"/>
+    <w:lsdException w:name="Table Web 2" w:semiHidden="1" w:unhideWhenUsed="1"/>
+    <w:lsdException w:name="Table Web 3" w:semiHidden="1" w:unhideWhenUsed="1"/>
+    <w:lsdException w:name="Balloon Text" w:semiHidden="1" w:unhideWhenUsed="1"/>
+    <w:lsdException w:name="Table Grid" w:uiPriority="39"/>
+    <w:lsdException w:name="Table Theme" w:semiHidden="1" w:unhideWhenUsed="1"/>
+    <w:lsdException w:name="Placeholder Text" w:semiHidden="1"/>
+    <w:lsdException w:name="No Spacing" w:uiPriority="1" w:qFormat="1"/>
+    <w:lsdException w:name="Light Shading" w:uiPriority="60"/>
+    <w:lsdException w:name="Light List" w:uiPriority="61"/>
+    <w:lsdException w:name="Light Grid" w:uiPriority="62"/>
+    <w:lsdException w:name="Medium Shading 1" w:uiPriority="63"/>
+    <w:lsdException w:name="Medium Shading 2" w:uiPriority="64"/>
+    <w:lsdException w:name="Medium List 1" w:uiPriority="65"/>
+    <w:lsdException w:name="Medium List 2" w:uiPriority="66"/>
+    <w:lsdException w:name="Medium Grid 1" w:uiPriority="67"/>
+    <w:lsdException w:name="Medium Grid 2" w:uiPriority="68"/>
+    <w:lsdException w:name="Medium Grid 3" w:uiPriority="69"/>
+    <w:lsdException w:name="Dark List" w:uiPriority="70"/>
+    <w:lsdException w:name="Colorful Shading" w:uiPriority="71"/>
+    <w:lsdException w:name="Colorful List" w:uiPriority="72"/>
+    <w:lsdException w:name="Colorful Grid" w:uiPriority="73"/>
+    <w:lsdException w:name="Light Shading Accent 1" w:uiPriority="60"/>
+    <w:lsdException w:name="Light List Accent 1" w:uiPriority="61"/>
+    <w:lsdException w:name="Light Grid Accent 1" w:uiPriority="62"/>
+    <w:lsdException w:name="Medium Shading 1 Accent 1" w:uiPriority="63"/>
+    <w:lsdException w:name="Medium Shading 2 Accent 1" w:uiPriority="64"/>
+    <w:lsdException w:name="Medium List 1 Accent 1" w:uiPriority="65"/>
+    <w:lsdException w:name="Revision" w:semiHidden="1"/>
+    <w:lsdException w:name="List Paragraph" w:uiPriority="34" w:qFormat="1"/>
+    <w:lsdException w:name="Quote" w:uiPriority="29" w:qFormat="1"/>
+    <w:lsdException w:name="Intense Quote" w:uiPriority="30" w:qFormat="1"/>
+    <w:lsdException w:name="Medium List 2 Accent 1" w:uiPriority="66"/>
+    <w:lsdException w:name="Medium Grid 1 Accent 1" w:uiPriority="67"/>
+    <w:lsdException w:name="Medium Grid 2 Accent 1" w:uiPriority="68"/>
+    <w:lsdException w:name="Medium Grid 3 Accent 1" w:uiPriority="69"/>
+    <w:lsdException w:name="Dark List Accent 1" w:uiPriority="70"/>
+    <w:lsdException w:name="Colorful Shading Accent 1" w:uiPriority="71"/>
+    <w:lsdException w:name="Colorful List Accent 1" w:uiPriority="72"/>
+    <w:lsdException w:name="Colorful Grid Accent 1" w:uiPriority="73"/>
+    <w:lsdException w:name="Light Shading Accent 2" w:uiPriority="60"/>
+    <w:lsdException w:name="Light List Accent 2" w:uiPriority="61"/>
+    <w:lsdException w:name="Light Grid Accent 2" w:uiPriority="62"/>
+    <w:lsdException w:name="Medium Shading 1 Accent 2" w:uiPriority="63"/>
+    <w:lsdException w:name="Medium Shading 2 Accent 2" w:uiPriority="64"/>
+    <w:lsdException w:name="Medium List 1 Accent 2" w:uiPriority="65"/>
+    <w:lsdException w:name="Medium List 2 Accent 2" w:uiPriority="66"/>
+    <w:lsdException w:name="Medium Grid 1 Accent 2" w:uiPriority="67"/>
+    <w:lsdException w:name="Medium Grid 2 Accent 2" w:uiPriority="68"/>
+    <w:lsdException w:name="Medium Grid 3 Accent 2" w:uiPriority="69"/>
+    <w:lsdException w:name="Dark List Accent 2" w:uiPriority="70"/>
+    <w:lsdException w:name="Colorful Shading Accent 2" w:uiPriority="71"/>
+    <w:lsdException w:name="Colorful List Accent 2" w:uiPriority="72"/>
+    <w:lsdException w:name="Colorful Grid Accent 2" w:uiPriority="73"/>
+    <w:lsdException w:name="Light Shading Accent 3" w:uiPriority="60"/>
+    <w:lsdException w:name="Light List Accent 3" w:uiPriority="61"/>
+    <w:lsdException w:name="Light Grid Accent 3" w:uiPriority="62"/>
+    <w:lsdException w:name="Medium Shading 1 Accent 3" w:uiPriority="63"/>
+    <w:lsdException w:name="Medium Shading 2 Accent 3" w:uiPriority="64"/>
+    <w:lsdException w:name="Medium List 1 Accent 3" w:uiPriority="65"/>
+    <w:lsdException w:name="Medium List 2 Accent 3" w:uiPriority="66"/>
+    <w:lsdException w:name="Medium Grid 1 Accent 3" w:uiPriority="67"/>
+    <w:lsdException w:name="Medium Grid 2 Accent 3" w:uiPriority="68"/>
+    <w:lsdException w:name="Medium Grid 3 Accent 3" w:uiPriority="69"/>
+    <w:lsdException w:name="Dark List Accent 3" w:uiPriority="70"/>
+    <w:lsdException w:name="Colorful Shading Accent 3" w:uiPriority="71"/>
+    <w:lsdException w:name="Colorful List Accent 3" w:uiPriority="72"/>
+    <w:lsdException w:name="Colorful Grid Accent 3" w:uiPriority="73"/>
+    <w:lsdException w:name="Light Shading Accent 4" w:uiPriority="60"/>
+    <w:lsdException w:name="Light List Accent 4" w:uiPriority="61"/>
+    <w:lsdException w:name="Light Grid Accent 4" w:uiPriority="62"/>
+    <w:lsdException w:name="Medium Shading 1 Accent 4" w:uiPriority="63"/>
+    <w:lsdException w:name="Medium Shading 2 Accent 4" w:uiPriority="64"/>
+    <w:lsdException w:name="Medium List 1 Accent 4" w:uiPriority="65"/>
+    <w:lsdException w:name="Medium List 2 Accent 4" w:uiPriority="66"/>
+    <w:lsdException w:name="Medium Grid 1 Accent 4" w:uiPriority="67"/>
+    <w:lsdException w:name="Medium Grid 2 Accent 4" w:uiPriority="68"/>
+    <w:lsdException w:name="Medium Grid 3 Accent 4" w:uiPriority="69"/>
+    <w:lsdException w:name="Dark List Accent 4" w:uiPriority="70"/>
+    <w:lsdException w:name="Colorful Shading Accent 4" w:uiPriority="71"/>
+    <w:lsdException w:name="Colorful List Accent 4" w:uiPriority="72"/>
+    <w:lsdException w:name="Colorful Grid Accent 4" w:uiPriority="73"/>
+    <w:lsdException w:name="Light Shading Accent 5" w:uiPriority="60"/>
+    <w:lsdException w:name="Light List Accent 5" w:uiPriority="61"/>
+    <w:lsdException w:name="Light Grid Accent 5" w:uiPriority="62"/>
+    <w:lsdException w:name="Medium Shading 1 Accent 5" w:uiPriority="63"/>
+    <w:lsdException w:name="Medium Shading 2 Accent 5" w:uiPriority="64"/>
+    <w:lsdException w:name="Medium List 1 Accent 5" w:uiPriority="65"/>
+    <w:lsdException w:name="Medium List 2 Accent 5" w:uiPriority="66"/>
+    <w:lsdException w:name="Medium Grid 1 Accent 5" w:uiPriority="67"/>
+    <w:lsdException w:name="Medium Grid 2 Accent 5" w:uiPriority="68"/>
+    <w:lsdException w:name="Medium Grid 3 Accent 5" w:uiPriority="69"/>
+    <w:lsdException w:name="Dark List Accent 5" w:uiPriority="70"/>
+    <w:lsdException w:name="Colorful Shading Accent 5" w:uiPriority="71"/>
+    <w:lsdException w:name="Colorful List Accent 5" w:uiPriority="72"/>
+    <w:lsdException w:name="Colorful Grid Accent 5" w:uiPriority="73"/>
+    <w:lsdException w:name="Light Shading Accent 6" w:uiPriority="60"/>
+    <w:lsdException w:name="Light List Accent 6" w:uiPriority="61"/>
+    <w:lsdException w:name="Light Grid Accent 6" w:uiPriority="62"/>
+    <w:lsdException w:name="Medium Shading 1 Accent 6" w:uiPriority="63"/>
+    <w:lsdException w:name="Medium Shading 2 Accent 6" w:uiPriority="64"/>
+    <w:lsdException w:name="Medium List 1 Accent 6" w:uiPriority="65"/>
+    <w:lsdException w:name="Medium List 2 Accent 6" w:uiPriority="66"/>
+    <w:lsdException w:name="Medium Grid 1 Accent 6" w:uiPriority="67"/>
+    <w:lsdException w:name="Medium Grid 2 Accent 6" w:uiPriority="68"/>
+    <w:lsdException w:name="Medium Grid 3 Accent 6" w:uiPriority="69"/>
+    <w:lsdException w:name="Dark List Accent 6" w:uiPriority="70"/>
+    <w:lsdException w:name="Colorful Shading Accent 6" w:uiPriority="71"/>
+    <w:lsdException w:name="Colorful List Accent 6" w:uiPriority="72"/>
+    <w:lsdException w:name="Colorful Grid Accent 6" w:uiPriority="73"/>
+    <w:lsdException w:name="Subtle Emphasis" w:uiPriority="19" w:qFormat="1"/>
+    <w:lsdException w:name="Intense Emphasis" w:uiPriority="21" w:qFormat="1"/>
+    <w:lsdException w:name="Subtle Reference" w:uiPriority="31" w:qFormat="1"/>
+    <w:lsdException w:name="Intense Reference" w:uiPriority="32" w:qFormat="1"/>
+    <w:lsdException w:name="Book Title" w:uiPriority="33" w:qFormat="1"/>
+    <w:lsdException w:name="Bibliography" w:semiHidden="1" w:uiPriority="37" w:unhideWhenUsed="1"/>
+    <w:lsdException w:name="TOC Heading" w:semiHidden="1" w:uiPriority="39" w:unhideWhenUsed="1" w:qFormat="1"/>
+    <w:lsdException w:name="Plain Table 1" w:uiPriority="41"/>
+    <w:lsdException w:name="Plain Table 2" w:uiPriority="42"/>
+    <w:lsdException w:name="Plain Table 3" w:uiPriority="43"/>
+    <w:lsdException w:name="Plain Table 4" w:uiPriority="44"/>
+    <w:lsdException w:name="Plain Table 5" w:uiPriority="45"/>
+    <w:lsdException w:name="Grid Table Light" w:uiPriority="40"/>
+    <w:lsdException w:name="Grid Table 1 Light" w:uiPriority="46"/>
+    <w:lsdException w:name="Grid Table 2" w:uiPriority="47"/>
+    <w:lsdException w:name="Grid Table 3" w:uiPriority="48"/>
+    <w:lsdException w:name="Grid Table 4" w:uiPriority="49"/>
+    <w:lsdException w:name="Grid Table 5 Dark" w:uiPriority="50"/>
+    <w:lsdException w:name="Grid Table 6 Colorful" w:uiPriority="51"/>
+    <w:lsdException w:name="Grid Table 7 Colorful" w:uiPriority="52"/>
+    <w:lsdException w:name="Grid Table 1 Light Accent 1" w:uiPriority="46"/>
+    <w:lsdException w:name="Grid Table 2 Accent 1" w:uiPriority="47"/>
+    <w:lsdException w:name="Grid Table 3 Accent 1" w:uiPriority="48"/>
+    <w:lsdException w:name="Grid Table 4 Accent 1" w:uiPriority="49"/>
+    <w:lsdException w:name="Grid Table 5 Dark Accent 1" w:uiPriority="50"/>
+    <w:lsdException w:name="Grid Table 6 Colorful Accent 1" w:uiPriority="51"/>
+    <w:lsdException w:name="Grid Table 7 Colorful Accent 1" w:uiPriority="52"/>
+    <w:lsdException w:name="Grid Table 1 Light Accent 2" w:uiPriority="46"/>
+    <w:lsdException w:name="Grid Table 2 Accent 2" w:uiPriority="47"/>
+    <w:lsdException w:name="Grid Table 3 Accent 2" w:uiPriority="48"/>
+    <w:lsdException w:name="Grid Table 4 Accent 2" w:uiPriority="49"/>
+    <w:lsdException w:name="Grid Table 5 Dark Accent 2" w:uiPriority="50"/>
+    <w:lsdException w:name="Grid Table 6 Colorful Accent 2" w:uiPriority="51"/>
+    <w:lsdException w:name="Grid Table 7 Colorful Accent 2" w:uiPriority="52"/>
+    <w:lsdException w:name="Grid Table 1 Light Accent 3" w:uiPriority="46"/>
+    <w:lsdException w:name="Grid Table 2 Accent 3" w:uiPriority="47"/>
+    <w:lsdException w:name="Grid Table 3 Accent 3" w:uiPriority="48"/>
+    <w:lsdException w:name="Grid Table 4 Accent 3" w:uiPriority="49"/>
+    <w:lsdException w:name="Grid Table 5 Dark Accent 3" w:uiPriority="50"/>
+    <w:lsdException w:name="Grid Table 6 Colorful Accent 3" w:uiPriority="51"/>
+    <w:lsdException w:name="Grid Table 7 Colorful Accent 3" w:uiPriority="52"/>
+    <w:lsdException w:name="Grid Table 1 Light Accent 4" w:uiPriority="46"/>
+    <w:lsdException w:name="Grid Table 2 Accent 4" w:uiPriority="47"/>
+    <w:lsdException w:name="Grid Table 3 Accent 4" w:uiPriority="48"/>
+    <w:lsdException w:name="Grid Table 4 Accent 4" w:uiPriority="49"/>
+    <w:lsdException w:name="Grid Table 5 Dark Accent 4" w:uiPriority="50"/>
+    <w:lsdException w:name="Grid Table 6 Colorful Accent 4" w:uiPriority="51"/>
+    <w:lsdException w:name="Grid Table 7 Colorful Accent 4" w:uiPriority="52"/>
+    <w:lsdException w:name="Grid Table 1 Light Accent 5" w:uiPriority="46"/>
+    <w:lsdException w:name="Grid Table 2 Accent 5" w:uiPriority="47"/>
+    <w:lsdException w:name="Grid Table 3 Accent 5" w:uiPriority="48"/>
+    <w:lsdException w:name="Grid Table 4 Accent 5" w:uiPriority="49"/>
+    <w:lsdException w:name="Grid Table 5 Dark Accent 5" w:uiPriority="50"/>
+    <w:lsdException w:name="Grid Table 6 Colorful Accent 5" w:uiPriority="51"/>
+    <w:lsdException w:name="Grid Table 7 Colorful Accent 5" w:uiPriority="52"/>
+    <w:lsdException w:name="Grid Table 1 Light Accent 6" w:uiPriority="46"/>
+    <w:lsdException w:name="Grid Table 2 Accent 6" w:uiPriority="47"/>
+    <w:lsdException w:name="Grid Table 3 Accent 6" w:uiPriority="48"/>
+    <w:lsdException w:name="Grid Table 4 Accent 6" w:uiPriority="49"/>
+    <w:lsdException w:name="Grid Table 5 Dark Accent 6" w:uiPriority="50"/>
+    <w:lsdException w:name="Grid Table 6 Colorful Accent 6" w:uiPriority="51"/>
+    <w:lsdException w:name="Grid Table 7 Colorful Accent 6" w:uiPriority="52"/>
+    <w:lsdException w:name="List Table 1 Light" w:uiPriority="46"/>
+    <w:lsdException w:name="List Table 2" w:uiPriority="47"/>
+    <w:lsdException w:name="List Table 3" w:uiPriority="48"/>
+    <w:lsdException w:name="List Table 4" w:uiPriority="49"/>
+    <w:lsdException w:name="List Table 5 Dark" w:uiPriority="50"/>
+    <w:lsdException w:name="List Table 6 Colorful" w:uiPriority="51"/>
+    <w:lsdException w:name="List Table 7 Colorful" w:uiPriority="52"/>
+    <w:lsdException w:name="List Table 1 Light Accent 1" w:uiPriority="46"/>
+    <w:lsdException w:name="List Table 2 Accent 1" w:uiPriority="47"/>
+    <w:lsdException w:name="List Table 3 Accent 1" w:uiPriority="48"/>
+    <w:lsdException w:name="List Table 4 Accent 1" w:uiPriority="49"/>
+    <w:lsdException w:name="List Table 5 Dark Accent 1" w:uiPriority="50"/>
+    <w:lsdException w:name="List Table 6 Colorful Accent 1" w:uiPriority="51"/>
+    <w:lsdException w:name="List Table 7 Colorful Accent 1" w:uiPriority="52"/>
+    <w:lsdException w:name="List Table 1 Light Accent 2" w:uiPriority="46"/>
+    <w:lsdException w:name="List Table 2 Accent 2" w:uiPriority="47"/>
+    <w:lsdException w:name="List Table 3 Accent 2" w:uiPriority="48"/>
+    <w:lsdException w:name="List Table 4 Accent 2" w:uiPriority="49"/>
+    <w:lsdException w:name="List Table 5 Dark Accent 2" w:uiPriority="50"/>
+    <w:lsdException w:name="List Table 6 Colorful Accent 2" w:uiPriority="51"/>
+    <w:lsdException w:name="List Table 7 Colorful Accent 2" w:uiPriority="52"/>
+    <w:lsdException w:name="List Table 1 Light Accent 3" w:uiPriority="46"/>
+    <w:lsdException w:name="List Table 2 Accent 3" w:uiPriority="47"/>
+    <w:lsdException w:name="List Table 3 Accent 3" w:uiPriority="48"/>
+    <w:lsdException w:name="List Table 4 Accent 3" w:uiPriority="49"/>
+    <w:lsdException w:name="List Table 5 Dark Accent 3" w:uiPriority="50"/>
+    <w:lsdException w:name="List Table 6 Colorful Accent 3" w:uiPriority="51"/>
+    <w:lsdException w:name="List Table 7 Colorful Accent 3" w:uiPriority="52"/>
+    <w:lsdException w:name="List Table 1 Light Accent 4" w:uiPriority="46"/>
+    <w:lsdException w:name="List Table 2 Accent 4" w:uiPriority="47"/>
+    <w:lsdException w:name="List Table 3 Accent 4" w:uiPriority="48"/>
+    <w:lsdException w:name="List Table 4 Accent 4" w:uiPriority="49"/>
+    <w:lsdException w:name="List Table 5 Dark Accent 4" w:uiPriority="50"/>
+    <w:lsdException w:name="List Table 6 Colorful Accent 4" w:uiPriority="51"/>
+    <w:lsdException w:name="List Table 7 Colorful Accent 4" w:uiPriority="52"/>
+    <w:lsdException w:name="List Table 1 Light Accent 5" w:uiPriority="46"/>
+    <w:lsdException w:name="List Table 2 Accent 5" w:uiPriority="47"/>
+    <w:lsdException w:name="List Table 3 Accent 5" w:uiPriority="48"/>
+    <w:lsdException w:name="List Table 4 Accent 5" w:uiPriority="49"/>
+    <w:lsdException w:name="List Table 5 Dark Accent 5" w:uiPriority="50"/>
+    <w:lsdException w:name="List Table 6 Colorful Accent 5" w:uiPriority="51"/>
+    <w:lsdException w:name="List Table 7 Colorful Accent 5" w:uiPriority="52"/>
+    <w:lsdException w:name="List Table 1 Light Accent 6" w:uiPriority="46"/>
+    <w:lsdException w:name="List Table 2 Accent 6" w:uiPriority="47"/>
+    <w:lsdException w:name="List Table 3 Accent 6" w:uiPriority="48"/>
+    <w:lsdException w:name="List Table 4 Accent 6" w:uiPriority="49"/>
+    <w:lsdException w:name="List Table 5 Dark Accent 6" w:uiPriority="50"/>
+    <w:lsdException w:name="List Table 6 Colorful Accent 6" w:uiPriority="51"/>
+    <w:lsdException w:name="List Table 7 Colorful Accent 6" w:uiPriority="52"/>
+  </w:latentStyles>
+  <w:style w:type="paragraph" w:default="1" w:styleId="Normal">
+    <w:name w:val="Normal"/>
+    <w:qFormat/>
+  </w:style>
+  <w:style w:type="character" w:default="1" w:styleId="DefaultParagraphFont">
+    <w:name w:val="Default Paragraph Font"/>
+    <w:uiPriority w:val="1"/>
+    <w:semiHidden/>
+    <w:unhideWhenUsed/>
+  </w:style>
+  <w:style w:type="table" w:default="1" w:styleId="TableNormal">
+    <w:name w:val="Normal Table"/>
+    <w:uiPriority w:val="99"/>
+    <w:semiHidden/>
+    <w:unhideWhenUsed/>
+    <w:tblPr>
+      <w:tblInd w:w="0" w:type="dxa"/>
+      <w:tblCellMar>
+        <w:top w:w="0" w:type="dxa"/>
+        <w:left w:w="108" w:type="dxa"/>
+        <w:bottom w:w="0" w:type="dxa"/>
+        <w:right w:w="108" w:type="dxa"/>
+      </w:tblCellMar>
+    </w:tblPr>
+  </w:style>
+  <w:style w:type="numbering" w:default="1" w:styleId="NoList">
+    <w:name w:val="No List"/>
+    <w:uiPriority w:val="99"/>
+    <w:semiHidden/>
+    <w:unhideWhenUsed/>
+  </w:style>
+  <w:style w:type="character" w:styleId="PlaceholderText">
+    <w:name w:val="Placeholder Text"/>
+    <w:basedOn w:val="DefaultParagraphFont"/>
+    <w:uiPriority w:val="99"/>
+    <w:semiHidden/>
+    <w:rsid w:val="00622F8E"/>
+    <w:rPr>
+      <w:color w:val="808080"/>
+    </w:rPr>
+  </w:style>
+</w:styles>
+</file>
+
+<file path=word/glossary/webSettings.xml><?xml version="1.0" encoding="utf-8"?>
+<w:webSettings xmlns:mc="http://schemas.openxmlformats.org/markup-compatibility/2006" xmlns:r="http://schemas.openxmlformats.org/officeDocument/2006/relationships" xmlns:w="http://schemas.openxmlformats.org/wordprocessingml/2006/main" xmlns:w14="http://schemas.microsoft.com/office/word/2010/wordml" xmlns:w15="http://schemas.microsoft.com/office/word/2012/wordml" xmlns:w16se="http://schemas.microsoft.com/office/word/2015/wordml/symex" mc:Ignorable="w14 w15 w16se">
+  <w:optimizeForBrowser/>
+  <w:allowPNG/>
+</w:webSettings>
 </file>
 
 <file path=word/theme/theme1.xml><?xml version="1.0" encoding="utf-8"?>
@@ -9644,7 +12733,7 @@
 </file>
 
 <file path=customXml/itemProps1.xml><?xml version="1.0" encoding="utf-8"?>
-<ds:datastoreItem xmlns:ds="http://schemas.openxmlformats.org/officeDocument/2006/customXml" ds:itemID="{B0251F5B-E991-4FC4-B841-54F82A31A594}">
+<ds:datastoreItem xmlns:ds="http://schemas.openxmlformats.org/officeDocument/2006/customXml" ds:itemID="{0222B166-7186-4DB3-9FA3-263AA0B84D42}">
   <ds:schemaRefs>
     <ds:schemaRef ds:uri="http://schemas.openxmlformats.org/officeDocument/2006/bibliography"/>
   </ds:schemaRefs>

</xml_diff>